<commit_message>
updating documents with specific details about flatblock locations
</commit_message>
<xml_diff>
--- a/docs/Prospect-R_Admin_Guide.docx
+++ b/docs/Prospect-R_Admin_Guide.docx
@@ -104,6 +104,27 @@
     </w:p>
     <w:p>
       <w:pPr>
+        <w:pStyle w:val="Heading3"/>
+        <w:ind w:left="720" w:right="0" w:firstLine="720"/>
+        <w:rPr/>
+      </w:pPr>
+      <w:r>
+        <w:rPr/>
+        <w:t>Flatblocks: In Depth</w:t>
+      </w:r>
+    </w:p>
+    <w:p>
+      <w:pPr>
+        <w:pStyle w:val="Normal"/>
+        <w:ind w:left="720" w:right="0" w:firstLine="720"/>
+        <w:rPr/>
+      </w:pPr>
+      <w:r>
+        <w:rPr/>
+      </w:r>
+    </w:p>
+    <w:p>
+      <w:pPr>
         <w:pStyle w:val="Normal"/>
         <w:rPr/>
       </w:pPr>
@@ -172,7 +193,7 @@
         <w:drawing>
           <wp:inline distT="0" distB="0" distL="114935" distR="114935">
             <wp:extent cx="2476500" cy="1581150"/>
-            <wp:effectExtent l="0" t="0" r="26035" b="26035"/>
+            <wp:effectExtent l="0" t="0" r="25400" b="25400"/>
             <wp:docPr id="0" name="Picture" descr=""/>
             <wp:cNvGraphicFramePr>
               <a:graphicFrameLocks xmlns:a="http://schemas.openxmlformats.org/drawingml/2006/main" noChangeAspect="1"/>
@@ -208,7 +229,7 @@
                       <a:tailEnd/>
                     </a:ln>
                     <a:effectLst>
-                      <a:outerShdw dist="36195" dir="2700000">
+                      <a:outerShdw dist="35560" dir="2700000">
                         <a:srgbClr val="000000">
                           <a:alpha val="43000"/>
                         </a:srgbClr>
@@ -244,7 +265,7 @@
         <w:drawing>
           <wp:inline distT="0" distB="0" distL="114935" distR="114935">
             <wp:extent cx="4572000" cy="3648075"/>
-            <wp:effectExtent l="0" t="0" r="26035" b="26035"/>
+            <wp:effectExtent l="0" t="0" r="25400" b="25400"/>
             <wp:docPr id="1" name="Picture" descr=""/>
             <wp:cNvGraphicFramePr>
               <a:graphicFrameLocks xmlns:a="http://schemas.openxmlformats.org/drawingml/2006/main" noChangeAspect="1"/>
@@ -280,7 +301,7 @@
                       <a:tailEnd/>
                     </a:ln>
                     <a:effectLst>
-                      <a:outerShdw dist="36195" dir="2700000">
+                      <a:outerShdw dist="35560" dir="2700000">
                         <a:srgbClr val="000000">
                           <a:alpha val="43000"/>
                         </a:srgbClr>
@@ -456,7 +477,7 @@
         <w:drawing>
           <wp:inline distT="0" distB="0" distL="114935" distR="114935">
             <wp:extent cx="4572000" cy="2038350"/>
-            <wp:effectExtent l="0" t="0" r="26035" b="26035"/>
+            <wp:effectExtent l="0" t="0" r="25400" b="25400"/>
             <wp:docPr id="2" name="Picture" descr=""/>
             <wp:cNvGraphicFramePr>
               <a:graphicFrameLocks xmlns:a="http://schemas.openxmlformats.org/drawingml/2006/main" noChangeAspect="1"/>
@@ -492,7 +513,7 @@
                       <a:tailEnd/>
                     </a:ln>
                     <a:effectLst>
-                      <a:outerShdw dist="36195" dir="2700000">
+                      <a:outerShdw dist="35560" dir="2700000">
                         <a:srgbClr val="000000">
                           <a:alpha val="43000"/>
                         </a:srgbClr>
@@ -596,7 +617,7 @@
         <w:drawing>
           <wp:inline distT="0" distB="0" distL="114935" distR="114935">
             <wp:extent cx="4572000" cy="1524000"/>
-            <wp:effectExtent l="0" t="0" r="26035" b="26035"/>
+            <wp:effectExtent l="0" t="0" r="25400" b="25400"/>
             <wp:docPr id="3" name="Picture" descr=""/>
             <wp:cNvGraphicFramePr>
               <a:graphicFrameLocks xmlns:a="http://schemas.openxmlformats.org/drawingml/2006/main" noChangeAspect="1"/>
@@ -632,7 +653,7 @@
                       <a:tailEnd/>
                     </a:ln>
                     <a:effectLst>
-                      <a:outerShdw dist="36195" dir="2700000">
+                      <a:outerShdw dist="35560" dir="2700000">
                         <a:srgbClr val="000000">
                           <a:alpha val="43000"/>
                         </a:srgbClr>
@@ -724,7 +745,7 @@
         <w:drawing>
           <wp:inline distT="0" distB="0" distL="114935" distR="114935">
             <wp:extent cx="5963920" cy="1825625"/>
-            <wp:effectExtent l="0" t="0" r="26035" b="26035"/>
+            <wp:effectExtent l="0" t="0" r="25400" b="25400"/>
             <wp:docPr id="4" name="Picture" descr=""/>
             <wp:cNvGraphicFramePr>
               <a:graphicFrameLocks xmlns:a="http://schemas.openxmlformats.org/drawingml/2006/main" noChangeAspect="1"/>
@@ -760,7 +781,7 @@
                       <a:tailEnd/>
                     </a:ln>
                     <a:effectLst>
-                      <a:outerShdw dist="36195" dir="2700000">
+                      <a:outerShdw dist="35560" dir="2700000">
                         <a:srgbClr val="000000">
                           <a:alpha val="43000"/>
                         </a:srgbClr>
@@ -778,7 +799,7 @@
       <w:pPr>
         <w:pStyle w:val="Normal"/>
         <w:bidi w:val="0"/>
-        <w:spacing w:lineRule="auto" w:line="254" w:before="280" w:after="280"/>
+        <w:spacing w:lineRule="auto" w:line="252" w:before="280" w:after="280"/>
         <w:ind w:left="0" w:right="0" w:firstLine="720"/>
         <w:jc w:val="left"/>
         <w:rPr/>
@@ -792,7 +813,7 @@
       <w:pPr>
         <w:pStyle w:val="Normal"/>
         <w:bidi w:val="0"/>
-        <w:spacing w:lineRule="auto" w:line="254" w:before="280" w:after="280"/>
+        <w:spacing w:lineRule="auto" w:line="252" w:before="280" w:after="280"/>
         <w:ind w:left="0" w:right="0" w:firstLine="720"/>
         <w:jc w:val="left"/>
         <w:rPr/>
@@ -806,7 +827,7 @@
       <w:pPr>
         <w:pStyle w:val="Normal"/>
         <w:bidi w:val="0"/>
-        <w:spacing w:lineRule="auto" w:line="254" w:before="280" w:after="280"/>
+        <w:spacing w:lineRule="auto" w:line="252" w:before="280" w:after="280"/>
         <w:ind w:left="0" w:right="0" w:firstLine="720"/>
         <w:jc w:val="left"/>
         <w:rPr/>
@@ -820,7 +841,7 @@
       <w:pPr>
         <w:pStyle w:val="Normal"/>
         <w:bidi w:val="0"/>
-        <w:spacing w:lineRule="auto" w:line="254" w:before="280" w:after="280"/>
+        <w:spacing w:lineRule="auto" w:line="252" w:before="280" w:after="280"/>
         <w:ind w:left="0" w:right="0" w:firstLine="720"/>
         <w:jc w:val="left"/>
         <w:rPr/>
@@ -834,7 +855,7 @@
       <w:pPr>
         <w:pStyle w:val="Normal"/>
         <w:bidi w:val="0"/>
-        <w:spacing w:lineRule="auto" w:line="254" w:before="280" w:after="280"/>
+        <w:spacing w:lineRule="auto" w:line="252" w:before="280" w:after="280"/>
         <w:ind w:left="0" w:right="0" w:firstLine="720"/>
         <w:jc w:val="left"/>
         <w:rPr/>
@@ -856,7 +877,7 @@
         <w:drawing>
           <wp:inline distT="0" distB="0" distL="114935" distR="114935">
             <wp:extent cx="4572000" cy="1419225"/>
-            <wp:effectExtent l="0" t="0" r="26035" b="26035"/>
+            <wp:effectExtent l="0" t="0" r="25400" b="25400"/>
             <wp:docPr id="5" name="Picture" descr=""/>
             <wp:cNvGraphicFramePr>
               <a:graphicFrameLocks xmlns:a="http://schemas.openxmlformats.org/drawingml/2006/main" noChangeAspect="1"/>
@@ -892,7 +913,7 @@
                       <a:tailEnd/>
                     </a:ln>
                     <a:effectLst>
-                      <a:outerShdw dist="36195" dir="2700000">
+                      <a:outerShdw dist="35560" dir="2700000">
                         <a:srgbClr val="000000">
                           <a:alpha val="43000"/>
                         </a:srgbClr>
@@ -1025,7 +1046,7 @@
         <w:drawing>
           <wp:inline distT="0" distB="0" distL="114935" distR="114935">
             <wp:extent cx="5943600" cy="3848100"/>
-            <wp:effectExtent l="0" t="0" r="26035" b="26035"/>
+            <wp:effectExtent l="0" t="0" r="25400" b="25400"/>
             <wp:docPr id="6" name="Picture" descr=""/>
             <wp:cNvGraphicFramePr>
               <a:graphicFrameLocks xmlns:a="http://schemas.openxmlformats.org/drawingml/2006/main" noChangeAspect="1"/>
@@ -1061,7 +1082,7 @@
                       <a:tailEnd/>
                     </a:ln>
                     <a:effectLst>
-                      <a:outerShdw dist="36195" dir="2700000">
+                      <a:outerShdw dist="35560" dir="2700000">
                         <a:srgbClr val="000000">
                           <a:alpha val="43000"/>
                         </a:srgbClr>
@@ -1098,7 +1119,7 @@
         <w:drawing>
           <wp:inline distT="0" distB="0" distL="114935" distR="114935">
             <wp:extent cx="3314700" cy="504825"/>
-            <wp:effectExtent l="0" t="0" r="26035" b="26035"/>
+            <wp:effectExtent l="0" t="0" r="25400" b="25400"/>
             <wp:docPr id="7" name="Picture" descr=""/>
             <wp:cNvGraphicFramePr>
               <a:graphicFrameLocks xmlns:a="http://schemas.openxmlformats.org/drawingml/2006/main" noChangeAspect="1"/>
@@ -1134,7 +1155,7 @@
                       <a:tailEnd/>
                     </a:ln>
                     <a:effectLst>
-                      <a:outerShdw dist="36195" dir="2700000">
+                      <a:outerShdw dist="35560" dir="2700000">
                         <a:srgbClr val="000000">
                           <a:alpha val="43000"/>
                         </a:srgbClr>
@@ -1238,7 +1259,7 @@
         <w:drawing>
           <wp:inline distT="0" distB="0" distL="114935" distR="114935">
             <wp:extent cx="2533015" cy="932815"/>
-            <wp:effectExtent l="0" t="0" r="26035" b="26035"/>
+            <wp:effectExtent l="0" t="0" r="25400" b="25400"/>
             <wp:docPr id="8" name="Picture" descr=""/>
             <wp:cNvGraphicFramePr>
               <a:graphicFrameLocks xmlns:a="http://schemas.openxmlformats.org/drawingml/2006/main" noChangeAspect="1"/>
@@ -1274,7 +1295,7 @@
                       <a:tailEnd/>
                     </a:ln>
                     <a:effectLst>
-                      <a:outerShdw dist="36195" dir="2700000">
+                      <a:outerShdw dist="35560" dir="2700000">
                         <a:srgbClr val="000000">
                           <a:alpha val="43000"/>
                         </a:srgbClr>
@@ -1322,7 +1343,7 @@
         <w:drawing>
           <wp:inline distT="0" distB="0" distL="114935" distR="114935">
             <wp:extent cx="5532120" cy="2500630"/>
-            <wp:effectExtent l="0" t="0" r="26035" b="26035"/>
+            <wp:effectExtent l="0" t="0" r="25400" b="25400"/>
             <wp:docPr id="9" name="Picture" descr=""/>
             <wp:cNvGraphicFramePr>
               <a:graphicFrameLocks xmlns:a="http://schemas.openxmlformats.org/drawingml/2006/main" noChangeAspect="1"/>
@@ -1358,7 +1379,7 @@
                       <a:tailEnd/>
                     </a:ln>
                     <a:effectLst>
-                      <a:outerShdw dist="36195" dir="2700000">
+                      <a:outerShdw dist="35560" dir="2700000">
                         <a:srgbClr val="000000">
                           <a:alpha val="43000"/>
                         </a:srgbClr>
@@ -1395,7 +1416,7 @@
         <w:drawing>
           <wp:inline distT="0" distB="0" distL="114935" distR="114935">
             <wp:extent cx="2381250" cy="885825"/>
-            <wp:effectExtent l="0" t="0" r="26035" b="26035"/>
+            <wp:effectExtent l="0" t="0" r="25400" b="25400"/>
             <wp:docPr id="10" name="Picture" descr=""/>
             <wp:cNvGraphicFramePr>
               <a:graphicFrameLocks xmlns:a="http://schemas.openxmlformats.org/drawingml/2006/main" noChangeAspect="1"/>
@@ -1431,7 +1452,7 @@
                       <a:tailEnd/>
                     </a:ln>
                     <a:effectLst>
-                      <a:outerShdw dist="36195" dir="2700000">
+                      <a:outerShdw dist="35560" dir="2700000">
                         <a:srgbClr val="000000">
                           <a:alpha val="43000"/>
                         </a:srgbClr>
@@ -1466,6 +1487,18 @@
       </w:pPr>
       <w:r>
         <w:rPr/>
+        <w:t>More detailed coverage of the flatblocks is included at the end of this document.</w:t>
+      </w:r>
+    </w:p>
+    <w:p>
+      <w:pPr>
+        <w:pStyle w:val="Normal"/>
+        <w:ind w:left="0" w:right="0" w:firstLine="720"/>
+        <w:jc w:val="left"/>
+        <w:rPr/>
+      </w:pPr>
+      <w:r>
+        <w:rPr/>
       </w:r>
     </w:p>
     <w:p>
@@ -1895,7 +1928,7 @@
         <w:drawing>
           <wp:inline distT="0" distB="0" distL="114935" distR="114935">
             <wp:extent cx="3347720" cy="1172210"/>
-            <wp:effectExtent l="0" t="0" r="26035" b="26035"/>
+            <wp:effectExtent l="0" t="0" r="25400" b="25400"/>
             <wp:docPr id="11" name="Picture" descr=""/>
             <wp:cNvGraphicFramePr>
               <a:graphicFrameLocks xmlns:a="http://schemas.openxmlformats.org/drawingml/2006/main" noChangeAspect="1"/>
@@ -1931,7 +1964,7 @@
                       <a:tailEnd/>
                     </a:ln>
                     <a:effectLst>
-                      <a:outerShdw dist="36195" dir="2700000">
+                      <a:outerShdw dist="35560" dir="2700000">
                         <a:srgbClr val="000000">
                           <a:alpha val="43000"/>
                         </a:srgbClr>
@@ -1980,7 +2013,7 @@
         <w:drawing>
           <wp:inline distT="0" distB="0" distL="114935" distR="114935">
             <wp:extent cx="2970530" cy="1527175"/>
-            <wp:effectExtent l="0" t="0" r="26035" b="26035"/>
+            <wp:effectExtent l="0" t="0" r="25400" b="25400"/>
             <wp:docPr id="12" name="Picture" descr=""/>
             <wp:cNvGraphicFramePr>
               <a:graphicFrameLocks xmlns:a="http://schemas.openxmlformats.org/drawingml/2006/main" noChangeAspect="1"/>
@@ -2016,7 +2049,7 @@
                       <a:tailEnd/>
                     </a:ln>
                     <a:effectLst>
-                      <a:outerShdw dist="36195" dir="2700000">
+                      <a:outerShdw dist="35560" dir="2700000">
                         <a:srgbClr val="000000">
                           <a:alpha val="43000"/>
                         </a:srgbClr>
@@ -2034,7 +2067,7 @@
       <w:pPr>
         <w:pStyle w:val="Normal"/>
         <w:bidi w:val="0"/>
-        <w:spacing w:lineRule="auto" w:line="254" w:before="280" w:after="280"/>
+        <w:spacing w:lineRule="auto" w:line="252" w:before="280" w:after="280"/>
         <w:ind w:left="0" w:right="0" w:firstLine="720"/>
         <w:jc w:val="left"/>
         <w:rPr>
@@ -2089,7 +2122,7 @@
         <w:drawing>
           <wp:inline distT="0" distB="0" distL="114935" distR="114935">
             <wp:extent cx="2838450" cy="819150"/>
-            <wp:effectExtent l="0" t="0" r="26035" b="26035"/>
+            <wp:effectExtent l="0" t="0" r="25400" b="25400"/>
             <wp:docPr id="13" name="Picture" descr=""/>
             <wp:cNvGraphicFramePr>
               <a:graphicFrameLocks xmlns:a="http://schemas.openxmlformats.org/drawingml/2006/main" noChangeAspect="1"/>
@@ -2125,7 +2158,7 @@
                       <a:tailEnd/>
                     </a:ln>
                     <a:effectLst>
-                      <a:outerShdw dist="36195" dir="2700000">
+                      <a:outerShdw dist="35560" dir="2700000">
                         <a:srgbClr val="000000">
                           <a:alpha val="43000"/>
                         </a:srgbClr>
@@ -2205,7 +2238,7 @@
         <w:drawing>
           <wp:inline distT="0" distB="0" distL="114935" distR="114935">
             <wp:extent cx="3256280" cy="1687195"/>
-            <wp:effectExtent l="0" t="0" r="26035" b="26035"/>
+            <wp:effectExtent l="0" t="0" r="25400" b="25400"/>
             <wp:docPr id="14" name="Picture" descr=""/>
             <wp:cNvGraphicFramePr>
               <a:graphicFrameLocks xmlns:a="http://schemas.openxmlformats.org/drawingml/2006/main" noChangeAspect="1"/>
@@ -2241,7 +2274,7 @@
                       <a:tailEnd/>
                     </a:ln>
                     <a:effectLst>
-                      <a:outerShdw dist="36195" dir="2700000">
+                      <a:outerShdw dist="35560" dir="2700000">
                         <a:srgbClr val="000000">
                           <a:alpha val="43000"/>
                         </a:srgbClr>
@@ -2338,7 +2371,7 @@
         <w:drawing>
           <wp:inline distT="0" distB="0" distL="114935" distR="114935">
             <wp:extent cx="4572000" cy="1114425"/>
-            <wp:effectExtent l="0" t="0" r="26035" b="26035"/>
+            <wp:effectExtent l="0" t="0" r="25400" b="25400"/>
             <wp:docPr id="15" name="Picture" descr=""/>
             <wp:cNvGraphicFramePr>
               <a:graphicFrameLocks xmlns:a="http://schemas.openxmlformats.org/drawingml/2006/main" noChangeAspect="1"/>
@@ -2374,7 +2407,7 @@
                       <a:tailEnd/>
                     </a:ln>
                     <a:effectLst>
-                      <a:outerShdw dist="36195" dir="2700000">
+                      <a:outerShdw dist="35560" dir="2700000">
                         <a:srgbClr val="000000">
                           <a:alpha val="43000"/>
                         </a:srgbClr>
@@ -2566,7 +2599,7 @@
         <w:drawing>
           <wp:inline distT="0" distB="0" distL="114935" distR="114935">
             <wp:extent cx="3703320" cy="2684780"/>
-            <wp:effectExtent l="0" t="0" r="26035" b="26035"/>
+            <wp:effectExtent l="0" t="0" r="25400" b="25400"/>
             <wp:docPr id="16" name="Picture" descr=""/>
             <wp:cNvGraphicFramePr>
               <a:graphicFrameLocks xmlns:a="http://schemas.openxmlformats.org/drawingml/2006/main" noChangeAspect="1"/>
@@ -2602,7 +2635,7 @@
                       <a:tailEnd/>
                     </a:ln>
                     <a:effectLst>
-                      <a:outerShdw dist="36195" dir="2700000">
+                      <a:outerShdw dist="35560" dir="2700000">
                         <a:srgbClr val="000000">
                           <a:alpha val="43000"/>
                         </a:srgbClr>
@@ -2727,35 +2760,3118 @@
     </w:p>
     <w:p>
       <w:pPr>
-        <w:pStyle w:val="Normal"/>
-        <w:ind w:left="720" w:right="0" w:firstLine="720"/>
-        <w:rPr/>
-      </w:pPr>
-      <w:r>
-        <w:rPr/>
-      </w:r>
-    </w:p>
-    <w:p>
-      <w:pPr>
-        <w:pStyle w:val="Normal"/>
-        <w:rPr/>
-      </w:pPr>
-      <w:r>
-        <w:rPr/>
-      </w:r>
-    </w:p>
-    <w:p>
-      <w:pPr>
-        <w:pStyle w:val="Normal"/>
-        <w:widowControl/>
-        <w:suppressAutoHyphens w:val="true"/>
-        <w:bidi w:val="0"/>
-        <w:spacing w:lineRule="auto" w:line="254" w:before="0" w:after="160"/>
-        <w:jc w:val="left"/>
-        <w:rPr/>
-      </w:pPr>
-      <w:r>
-        <w:rPr/>
+        <w:pStyle w:val="Heading3"/>
+        <w:ind w:left="0" w:right="0" w:hanging="0"/>
+        <w:rPr/>
+      </w:pPr>
+      <w:r>
+        <w:rPr/>
+        <w:t>Flatblocks: In Depth</w:t>
+      </w:r>
+    </w:p>
+    <w:p>
+      <w:pPr>
+        <w:pStyle w:val="Normal"/>
+        <w:widowControl/>
+        <w:suppressAutoHyphens w:val="true"/>
+        <w:bidi w:val="0"/>
+        <w:spacing w:lineRule="auto" w:line="252" w:before="0" w:after="160"/>
+        <w:jc w:val="left"/>
+        <w:rPr/>
+      </w:pPr>
+      <w:r>
+        <w:rPr/>
+      </w:r>
+    </w:p>
+    <w:p>
+      <w:pPr>
+        <w:pStyle w:val="Normal"/>
+        <w:widowControl/>
+        <w:suppressAutoHyphens w:val="true"/>
+        <w:bidi w:val="0"/>
+        <w:spacing w:lineRule="auto" w:line="252" w:before="0" w:after="160"/>
+        <w:jc w:val="left"/>
+        <w:rPr/>
+      </w:pPr>
+      <w:r>
+        <w:rPr/>
+        <w:tab/>
+      </w:r>
+      <w:r>
+        <w:rPr/>
+        <w:t>Currently there are 17 places on the site that are controlled by flatblocks:</w:t>
+      </w:r>
+    </w:p>
+    <w:p>
+      <w:pPr>
+        <w:pStyle w:val="Normal"/>
+        <w:widowControl/>
+        <w:suppressAutoHyphens w:val="true"/>
+        <w:bidi w:val="0"/>
+        <w:spacing w:lineRule="auto" w:line="252" w:before="0" w:after="160"/>
+        <w:jc w:val="left"/>
+        <w:rPr/>
+      </w:pPr>
+      <w:r>
+        <w:rPr/>
+      </w:r>
+    </w:p>
+    <w:p>
+      <w:pPr>
+        <w:pStyle w:val="Normal"/>
+        <w:widowControl/>
+        <w:suppressAutoHyphens w:val="true"/>
+        <w:bidi w:val="0"/>
+        <w:spacing w:lineRule="auto" w:line="252" w:before="0" w:after="160"/>
+        <w:jc w:val="left"/>
+        <w:rPr>
+          <w:b/>
+          <w:bCs/>
+        </w:rPr>
+      </w:pPr>
+      <w:r>
+        <w:rPr/>
+        <w:tab/>
+      </w:r>
+      <w:r>
+        <w:rPr>
+          <w:b/>
+          <w:bCs/>
+        </w:rPr>
+        <w:t>Help Pages:</w:t>
+      </w:r>
+    </w:p>
+    <w:p>
+      <w:pPr>
+        <w:pStyle w:val="Normal"/>
+        <w:widowControl/>
+        <w:suppressAutoHyphens w:val="true"/>
+        <w:bidi w:val="0"/>
+        <w:spacing w:lineRule="auto" w:line="252" w:before="0" w:after="160"/>
+        <w:jc w:val="center"/>
+        <w:rPr/>
+      </w:pPr>
+      <w:r>
+        <w:rPr/>
+        <w:drawing>
+          <wp:anchor behindDoc="0" distT="0" distB="0" distL="0" distR="0" simplePos="0" locked="0" layoutInCell="1" allowOverlap="1" relativeHeight="17">
+            <wp:simplePos x="0" y="0"/>
+            <wp:positionH relativeFrom="column">
+              <wp:align>center</wp:align>
+            </wp:positionH>
+            <wp:positionV relativeFrom="paragraph">
+              <wp:align>top</wp:align>
+            </wp:positionV>
+            <wp:extent cx="4519930" cy="1408430"/>
+            <wp:effectExtent l="0" t="0" r="0" b="0"/>
+            <wp:wrapSquare wrapText="largest"/>
+            <wp:docPr id="17" name="Picture" descr=""/>
+            <wp:cNvGraphicFramePr>
+              <a:graphicFrameLocks xmlns:a="http://schemas.openxmlformats.org/drawingml/2006/main" noChangeAspect="1"/>
+            </wp:cNvGraphicFramePr>
+            <a:graphic xmlns:a="http://schemas.openxmlformats.org/drawingml/2006/main">
+              <a:graphicData uri="http://schemas.openxmlformats.org/drawingml/2006/picture">
+                <pic:pic xmlns:pic="http://schemas.openxmlformats.org/drawingml/2006/picture">
+                  <pic:nvPicPr>
+                    <pic:cNvPr id="17" name="Picture" descr=""/>
+                    <pic:cNvPicPr>
+                      <a:picLocks noChangeAspect="1" noChangeArrowheads="1"/>
+                    </pic:cNvPicPr>
+                  </pic:nvPicPr>
+                  <pic:blipFill>
+                    <a:blip r:embed="rId19"/>
+                    <a:stretch>
+                      <a:fillRect/>
+                    </a:stretch>
+                  </pic:blipFill>
+                  <pic:spPr bwMode="auto">
+                    <a:xfrm>
+                      <a:off x="0" y="0"/>
+                      <a:ext cx="4519930" cy="1408430"/>
+                    </a:xfrm>
+                    <a:prstGeom prst="rect">
+                      <a:avLst/>
+                    </a:prstGeom>
+                    <a:noFill/>
+                    <a:ln w="9525">
+                      <a:noFill/>
+                      <a:miter lim="800000"/>
+                      <a:headEnd/>
+                      <a:tailEnd/>
+                    </a:ln>
+                  </pic:spPr>
+                </pic:pic>
+              </a:graphicData>
+            </a:graphic>
+          </wp:anchor>
+        </w:drawing>
+      </w:r>
+    </w:p>
+    <w:p>
+      <w:pPr>
+        <w:pStyle w:val="Normal"/>
+        <w:widowControl/>
+        <w:suppressAutoHyphens w:val="true"/>
+        <w:bidi w:val="0"/>
+        <w:spacing w:lineRule="auto" w:line="252" w:before="0" w:after="160"/>
+        <w:jc w:val="left"/>
+        <w:rPr/>
+      </w:pPr>
+      <w:r>
+        <w:rPr/>
+      </w:r>
+    </w:p>
+    <w:p>
+      <w:pPr>
+        <w:pStyle w:val="Normal"/>
+        <w:widowControl/>
+        <w:suppressAutoHyphens w:val="true"/>
+        <w:bidi w:val="0"/>
+        <w:spacing w:lineRule="auto" w:line="252" w:before="0" w:after="160"/>
+        <w:jc w:val="left"/>
+        <w:rPr/>
+      </w:pPr>
+      <w:r>
+        <w:rPr/>
+      </w:r>
+    </w:p>
+    <w:p>
+      <w:pPr>
+        <w:pStyle w:val="Normal"/>
+        <w:widowControl/>
+        <w:suppressAutoHyphens w:val="true"/>
+        <w:bidi w:val="0"/>
+        <w:spacing w:lineRule="auto" w:line="252" w:before="0" w:after="160"/>
+        <w:jc w:val="left"/>
+        <w:rPr/>
+      </w:pPr>
+      <w:r>
+        <w:rPr/>
+      </w:r>
+    </w:p>
+    <w:p>
+      <w:pPr>
+        <w:pStyle w:val="Normal"/>
+        <w:widowControl/>
+        <w:suppressAutoHyphens w:val="true"/>
+        <w:bidi w:val="0"/>
+        <w:spacing w:lineRule="auto" w:line="252" w:before="0" w:after="160"/>
+        <w:jc w:val="left"/>
+        <w:rPr/>
+      </w:pPr>
+      <w:r>
+        <w:rPr/>
+      </w:r>
+    </w:p>
+    <w:p>
+      <w:pPr>
+        <w:pStyle w:val="Normal"/>
+        <w:widowControl/>
+        <w:suppressAutoHyphens w:val="true"/>
+        <w:bidi w:val="0"/>
+        <w:spacing w:lineRule="auto" w:line="252" w:before="0" w:after="160"/>
+        <w:jc w:val="left"/>
+        <w:rPr/>
+      </w:pPr>
+      <w:r>
+        <w:rPr/>
+      </w:r>
+    </w:p>
+    <w:p>
+      <w:pPr>
+        <w:pStyle w:val="Normal"/>
+        <w:widowControl/>
+        <w:numPr>
+          <w:ilvl w:val="0"/>
+          <w:numId w:val="2"/>
+        </w:numPr>
+        <w:suppressAutoHyphens w:val="true"/>
+        <w:bidi w:val="0"/>
+        <w:spacing w:lineRule="auto" w:line="252" w:before="0" w:after="160"/>
+        <w:jc w:val="left"/>
+        <w:rPr>
+          <w:b/>
+          <w:bCs/>
+        </w:rPr>
+      </w:pPr>
+      <w:r>
+        <w:rPr>
+          <w:b/>
+          <w:bCs/>
+        </w:rPr>
+        <w:t>about</w:t>
+      </w:r>
+    </w:p>
+    <w:p>
+      <w:pPr>
+        <w:pStyle w:val="Normal"/>
+        <w:widowControl/>
+        <w:numPr>
+          <w:ilvl w:val="1"/>
+          <w:numId w:val="2"/>
+        </w:numPr>
+        <w:suppressAutoHyphens w:val="true"/>
+        <w:bidi w:val="0"/>
+        <w:spacing w:lineRule="auto" w:line="252" w:before="0" w:after="160"/>
+        <w:jc w:val="left"/>
+        <w:rPr>
+          <w:b w:val="false"/>
+          <w:bCs w:val="false"/>
+        </w:rPr>
+      </w:pPr>
+      <w:r>
+        <w:rPr>
+          <w:b w:val="false"/>
+          <w:bCs w:val="false"/>
+        </w:rPr>
+        <w:t>The 'About this tool' page – should explain the purpose and a little information about how the tool works.</w:t>
+      </w:r>
+    </w:p>
+    <w:p>
+      <w:pPr>
+        <w:pStyle w:val="Normal"/>
+        <w:widowControl/>
+        <w:numPr>
+          <w:ilvl w:val="1"/>
+          <w:numId w:val="2"/>
+        </w:numPr>
+        <w:suppressAutoHyphens w:val="true"/>
+        <w:bidi w:val="0"/>
+        <w:spacing w:lineRule="auto" w:line="252" w:before="0" w:after="160"/>
+        <w:jc w:val="left"/>
+        <w:rPr>
+          <w:b w:val="false"/>
+          <w:bCs w:val="false"/>
+        </w:rPr>
+      </w:pPr>
+      <w:r>
+        <w:rPr>
+          <w:b w:val="false"/>
+          <w:bCs w:val="false"/>
+        </w:rPr>
+        <w:t>Minor HTML may be useful, but not needed.</w:t>
+      </w:r>
+    </w:p>
+    <w:p>
+      <w:pPr>
+        <w:pStyle w:val="Normal"/>
+        <w:widowControl/>
+        <w:numPr>
+          <w:ilvl w:val="0"/>
+          <w:numId w:val="2"/>
+        </w:numPr>
+        <w:suppressAutoHyphens w:val="true"/>
+        <w:bidi w:val="0"/>
+        <w:spacing w:lineRule="auto" w:line="252" w:before="0" w:after="160"/>
+        <w:jc w:val="left"/>
+        <w:rPr>
+          <w:b/>
+          <w:bCs/>
+        </w:rPr>
+      </w:pPr>
+      <w:r>
+        <w:rPr>
+          <w:b/>
+          <w:bCs/>
+        </w:rPr>
+        <w:t>Documents</w:t>
+      </w:r>
+    </w:p>
+    <w:p>
+      <w:pPr>
+        <w:pStyle w:val="Normal"/>
+        <w:widowControl/>
+        <w:numPr>
+          <w:ilvl w:val="1"/>
+          <w:numId w:val="2"/>
+        </w:numPr>
+        <w:suppressAutoHyphens w:val="true"/>
+        <w:bidi w:val="0"/>
+        <w:spacing w:lineRule="auto" w:line="252" w:before="0" w:after="160"/>
+        <w:jc w:val="left"/>
+        <w:rPr>
+          <w:b w:val="false"/>
+          <w:bCs w:val="false"/>
+        </w:rPr>
+      </w:pPr>
+      <w:r>
+        <w:rPr>
+          <w:b w:val="false"/>
+          <w:bCs w:val="false"/>
+        </w:rPr>
+        <w:t>An list of documents that a user will want to collect before starting to answer questions about their proposed site.</w:t>
+      </w:r>
+    </w:p>
+    <w:p>
+      <w:pPr>
+        <w:pStyle w:val="Normal"/>
+        <w:widowControl/>
+        <w:numPr>
+          <w:ilvl w:val="1"/>
+          <w:numId w:val="2"/>
+        </w:numPr>
+        <w:suppressAutoHyphens w:val="true"/>
+        <w:bidi w:val="0"/>
+        <w:spacing w:lineRule="auto" w:line="252" w:before="0" w:after="160"/>
+        <w:jc w:val="left"/>
+        <w:rPr>
+          <w:b w:val="false"/>
+          <w:bCs w:val="false"/>
+        </w:rPr>
+      </w:pPr>
+      <w:r>
+        <w:rPr>
+          <w:b w:val="false"/>
+          <w:bCs w:val="false"/>
+        </w:rPr>
+        <w:t>HTML heavy. Already filled and hopefully doesn't have to change.</w:t>
+      </w:r>
+    </w:p>
+    <w:p>
+      <w:pPr>
+        <w:pStyle w:val="Normal"/>
+        <w:widowControl/>
+        <w:numPr>
+          <w:ilvl w:val="0"/>
+          <w:numId w:val="2"/>
+        </w:numPr>
+        <w:suppressAutoHyphens w:val="true"/>
+        <w:bidi w:val="0"/>
+        <w:spacing w:lineRule="auto" w:line="252" w:before="0" w:after="160"/>
+        <w:jc w:val="left"/>
+        <w:rPr>
+          <w:b/>
+          <w:bCs/>
+        </w:rPr>
+      </w:pPr>
+      <w:r>
+        <w:rPr>
+          <w:b/>
+          <w:bCs/>
+        </w:rPr>
+        <w:t>Faq</w:t>
+      </w:r>
+    </w:p>
+    <w:p>
+      <w:pPr>
+        <w:pStyle w:val="Normal"/>
+        <w:widowControl/>
+        <w:numPr>
+          <w:ilvl w:val="1"/>
+          <w:numId w:val="2"/>
+        </w:numPr>
+        <w:suppressAutoHyphens w:val="true"/>
+        <w:bidi w:val="0"/>
+        <w:spacing w:lineRule="auto" w:line="252" w:before="0" w:after="160"/>
+        <w:jc w:val="left"/>
+        <w:rPr>
+          <w:b w:val="false"/>
+          <w:bCs w:val="false"/>
+        </w:rPr>
+      </w:pPr>
+      <w:r>
+        <w:rPr>
+          <w:b w:val="false"/>
+          <w:bCs w:val="false"/>
+        </w:rPr>
+        <w:t>As questions come in, it'd be good to collect them and their answers so that when certain questions seem common, they can be added to this page</w:t>
+      </w:r>
+    </w:p>
+    <w:p>
+      <w:pPr>
+        <w:pStyle w:val="Normal"/>
+        <w:widowControl/>
+        <w:numPr>
+          <w:ilvl w:val="1"/>
+          <w:numId w:val="2"/>
+        </w:numPr>
+        <w:suppressAutoHyphens w:val="true"/>
+        <w:bidi w:val="0"/>
+        <w:spacing w:lineRule="auto" w:line="252" w:before="0" w:after="160"/>
+        <w:jc w:val="left"/>
+        <w:rPr>
+          <w:b w:val="false"/>
+          <w:bCs w:val="false"/>
+        </w:rPr>
+      </w:pPr>
+      <w:r>
+        <w:rPr>
+          <w:b w:val="false"/>
+          <w:bCs w:val="false"/>
+        </w:rPr>
+        <w:t>A little basic HTML will be needed. An example is provided.</w:t>
+      </w:r>
+    </w:p>
+    <w:p>
+      <w:pPr>
+        <w:pStyle w:val="Normal"/>
+        <w:widowControl/>
+        <w:suppressAutoHyphens w:val="true"/>
+        <w:bidi w:val="0"/>
+        <w:spacing w:lineRule="auto" w:line="252" w:before="0" w:after="160"/>
+        <w:jc w:val="left"/>
+        <w:rPr>
+          <w:b w:val="false"/>
+          <w:bCs w:val="false"/>
+        </w:rPr>
+      </w:pPr>
+      <w:r>
+        <w:rPr>
+          <w:b w:val="false"/>
+          <w:bCs w:val="false"/>
+        </w:rPr>
+      </w:r>
+    </w:p>
+    <w:p>
+      <w:pPr>
+        <w:pStyle w:val="Normal"/>
+        <w:widowControl/>
+        <w:suppressAutoHyphens w:val="true"/>
+        <w:bidi w:val="0"/>
+        <w:spacing w:lineRule="auto" w:line="252" w:before="0" w:after="160"/>
+        <w:jc w:val="left"/>
+        <w:rPr>
+          <w:b/>
+          <w:bCs/>
+        </w:rPr>
+      </w:pPr>
+      <w:r>
+        <w:rPr>
+          <w:b w:val="false"/>
+          <w:bCs w:val="false"/>
+        </w:rPr>
+        <w:tab/>
+      </w:r>
+      <w:r>
+        <w:rPr>
+          <w:b/>
+          <w:bCs/>
+        </w:rPr>
+        <w:t>Header</w:t>
+      </w:r>
+    </w:p>
+    <w:p>
+      <w:pPr>
+        <w:pStyle w:val="Normal"/>
+        <w:widowControl/>
+        <w:suppressAutoHyphens w:val="true"/>
+        <w:bidi w:val="0"/>
+        <w:spacing w:lineRule="auto" w:line="252" w:before="0" w:after="160"/>
+        <w:jc w:val="left"/>
+        <w:rPr>
+          <w:b w:val="false"/>
+          <w:bCs w:val="false"/>
+        </w:rPr>
+      </w:pPr>
+      <w:r>
+        <w:rPr>
+          <w:b w:val="false"/>
+          <w:bCs w:val="false"/>
+        </w:rPr>
+        <w:drawing>
+          <wp:anchor behindDoc="0" distT="0" distB="0" distL="0" distR="0" simplePos="0" locked="0" layoutInCell="1" allowOverlap="1" relativeHeight="18">
+            <wp:simplePos x="0" y="0"/>
+            <wp:positionH relativeFrom="column">
+              <wp:align>center</wp:align>
+            </wp:positionH>
+            <wp:positionV relativeFrom="paragraph">
+              <wp:align>top</wp:align>
+            </wp:positionV>
+            <wp:extent cx="4853305" cy="383540"/>
+            <wp:effectExtent l="0" t="0" r="0" b="0"/>
+            <wp:wrapSquare wrapText="largest"/>
+            <wp:docPr id="18" name="Picture" descr=""/>
+            <wp:cNvGraphicFramePr>
+              <a:graphicFrameLocks xmlns:a="http://schemas.openxmlformats.org/drawingml/2006/main" noChangeAspect="1"/>
+            </wp:cNvGraphicFramePr>
+            <a:graphic xmlns:a="http://schemas.openxmlformats.org/drawingml/2006/main">
+              <a:graphicData uri="http://schemas.openxmlformats.org/drawingml/2006/picture">
+                <pic:pic xmlns:pic="http://schemas.openxmlformats.org/drawingml/2006/picture">
+                  <pic:nvPicPr>
+                    <pic:cNvPr id="18" name="Picture" descr=""/>
+                    <pic:cNvPicPr>
+                      <a:picLocks noChangeAspect="1" noChangeArrowheads="1"/>
+                    </pic:cNvPicPr>
+                  </pic:nvPicPr>
+                  <pic:blipFill>
+                    <a:blip r:embed="rId20"/>
+                    <a:stretch>
+                      <a:fillRect/>
+                    </a:stretch>
+                  </pic:blipFill>
+                  <pic:spPr bwMode="auto">
+                    <a:xfrm>
+                      <a:off x="0" y="0"/>
+                      <a:ext cx="4853305" cy="383540"/>
+                    </a:xfrm>
+                    <a:prstGeom prst="rect">
+                      <a:avLst/>
+                    </a:prstGeom>
+                    <a:noFill/>
+                    <a:ln w="9525">
+                      <a:noFill/>
+                      <a:miter lim="800000"/>
+                      <a:headEnd/>
+                      <a:tailEnd/>
+                    </a:ln>
+                  </pic:spPr>
+                </pic:pic>
+              </a:graphicData>
+            </a:graphic>
+          </wp:anchor>
+        </w:drawing>
+      </w:r>
+    </w:p>
+    <w:p>
+      <w:pPr>
+        <w:pStyle w:val="Normal"/>
+        <w:widowControl/>
+        <w:suppressAutoHyphens w:val="true"/>
+        <w:bidi w:val="0"/>
+        <w:spacing w:lineRule="auto" w:line="252" w:before="0" w:after="160"/>
+        <w:jc w:val="left"/>
+        <w:rPr>
+          <w:b w:val="false"/>
+          <w:bCs w:val="false"/>
+        </w:rPr>
+      </w:pPr>
+      <w:r>
+        <w:rPr>
+          <w:b w:val="false"/>
+          <w:bCs w:val="false"/>
+        </w:rPr>
+      </w:r>
+    </w:p>
+    <w:p>
+      <w:pPr>
+        <w:pStyle w:val="Normal"/>
+        <w:widowControl/>
+        <w:numPr>
+          <w:ilvl w:val="0"/>
+          <w:numId w:val="3"/>
+        </w:numPr>
+        <w:suppressAutoHyphens w:val="true"/>
+        <w:bidi w:val="0"/>
+        <w:spacing w:lineRule="auto" w:line="252" w:before="0" w:after="160"/>
+        <w:jc w:val="left"/>
+        <w:rPr>
+          <w:b/>
+          <w:bCs/>
+        </w:rPr>
+      </w:pPr>
+      <w:r>
+        <w:rPr>
+          <w:b/>
+          <w:bCs/>
+        </w:rPr>
+        <w:t>title</w:t>
+      </w:r>
+    </w:p>
+    <w:p>
+      <w:pPr>
+        <w:pStyle w:val="Normal"/>
+        <w:widowControl/>
+        <w:numPr>
+          <w:ilvl w:val="1"/>
+          <w:numId w:val="3"/>
+        </w:numPr>
+        <w:suppressAutoHyphens w:val="true"/>
+        <w:bidi w:val="0"/>
+        <w:spacing w:lineRule="auto" w:line="252" w:before="0" w:after="160"/>
+        <w:jc w:val="left"/>
+        <w:rPr>
+          <w:b w:val="false"/>
+          <w:bCs w:val="false"/>
+        </w:rPr>
+      </w:pPr>
+      <w:r>
+        <w:rPr>
+          <w:b w:val="false"/>
+          <w:bCs w:val="false"/>
+        </w:rPr>
+        <w:t>The title of the tool</w:t>
+      </w:r>
+    </w:p>
+    <w:p>
+      <w:pPr>
+        <w:pStyle w:val="Normal"/>
+        <w:widowControl/>
+        <w:numPr>
+          <w:ilvl w:val="1"/>
+          <w:numId w:val="3"/>
+        </w:numPr>
+        <w:suppressAutoHyphens w:val="true"/>
+        <w:bidi w:val="0"/>
+        <w:spacing w:lineRule="auto" w:line="252" w:before="0" w:after="160"/>
+        <w:jc w:val="left"/>
+        <w:rPr>
+          <w:b w:val="false"/>
+          <w:bCs w:val="false"/>
+        </w:rPr>
+      </w:pPr>
+      <w:r>
+        <w:rPr>
+          <w:b w:val="false"/>
+          <w:bCs w:val="false"/>
+        </w:rPr>
+        <w:t>'Prospect-R: Floodplain Gravel Mine Restoration Assessment' by default</w:t>
+      </w:r>
+    </w:p>
+    <w:p>
+      <w:pPr>
+        <w:pStyle w:val="Normal"/>
+        <w:widowControl/>
+        <w:numPr>
+          <w:ilvl w:val="1"/>
+          <w:numId w:val="3"/>
+        </w:numPr>
+        <w:suppressAutoHyphens w:val="true"/>
+        <w:bidi w:val="0"/>
+        <w:spacing w:lineRule="auto" w:line="252" w:before="0" w:after="160"/>
+        <w:jc w:val="left"/>
+        <w:rPr>
+          <w:b w:val="false"/>
+          <w:bCs w:val="false"/>
+        </w:rPr>
+      </w:pPr>
+      <w:r>
+        <w:rPr>
+          <w:b w:val="false"/>
+          <w:bCs w:val="false"/>
+        </w:rPr>
+        <w:t>No HTML</w:t>
+      </w:r>
+    </w:p>
+    <w:p>
+      <w:pPr>
+        <w:pStyle w:val="Normal"/>
+        <w:widowControl/>
+        <w:suppressAutoHyphens w:val="true"/>
+        <w:bidi w:val="0"/>
+        <w:spacing w:lineRule="auto" w:line="252" w:before="0" w:after="160"/>
+        <w:jc w:val="left"/>
+        <w:rPr>
+          <w:b w:val="false"/>
+          <w:bCs w:val="false"/>
+        </w:rPr>
+      </w:pPr>
+      <w:r>
+        <w:rPr>
+          <w:b w:val="false"/>
+          <w:bCs w:val="false"/>
+        </w:rPr>
+      </w:r>
+    </w:p>
+    <w:p>
+      <w:pPr>
+        <w:pStyle w:val="Normal"/>
+        <w:pageBreakBefore/>
+        <w:widowControl/>
+        <w:suppressAutoHyphens w:val="true"/>
+        <w:bidi w:val="0"/>
+        <w:spacing w:lineRule="auto" w:line="252" w:before="0" w:after="160"/>
+        <w:jc w:val="left"/>
+        <w:rPr>
+          <w:b w:val="false"/>
+          <w:bCs w:val="false"/>
+        </w:rPr>
+      </w:pPr>
+      <w:r>
+        <w:rPr>
+          <w:b w:val="false"/>
+          <w:bCs w:val="false"/>
+        </w:rPr>
+      </w:r>
+    </w:p>
+    <w:p>
+      <w:pPr>
+        <w:pStyle w:val="Normal"/>
+        <w:widowControl/>
+        <w:suppressAutoHyphens w:val="true"/>
+        <w:bidi w:val="0"/>
+        <w:spacing w:lineRule="auto" w:line="252" w:before="0" w:after="160"/>
+        <w:jc w:val="left"/>
+        <w:rPr>
+          <w:b/>
+          <w:bCs/>
+        </w:rPr>
+      </w:pPr>
+      <w:r>
+        <w:rPr>
+          <w:b w:val="false"/>
+          <w:bCs w:val="false"/>
+        </w:rPr>
+        <w:tab/>
+      </w:r>
+      <w:r>
+        <w:rPr>
+          <w:b/>
+          <w:bCs/>
+        </w:rPr>
+        <w:t>Main Page</w:t>
+      </w:r>
+    </w:p>
+    <w:p>
+      <w:pPr>
+        <w:pStyle w:val="Normal"/>
+        <w:widowControl/>
+        <w:suppressAutoHyphens w:val="true"/>
+        <w:bidi w:val="0"/>
+        <w:spacing w:lineRule="auto" w:line="252" w:before="0" w:after="160"/>
+        <w:jc w:val="center"/>
+        <w:rPr>
+          <w:b w:val="false"/>
+          <w:bCs w:val="false"/>
+        </w:rPr>
+      </w:pPr>
+      <w:r>
+        <w:rPr>
+          <w:b w:val="false"/>
+          <w:bCs w:val="false"/>
+        </w:rPr>
+        <w:drawing>
+          <wp:anchor behindDoc="0" distT="0" distB="0" distL="0" distR="0" simplePos="0" locked="0" layoutInCell="1" allowOverlap="1" relativeHeight="19">
+            <wp:simplePos x="0" y="0"/>
+            <wp:positionH relativeFrom="column">
+              <wp:align>center</wp:align>
+            </wp:positionH>
+            <wp:positionV relativeFrom="paragraph">
+              <wp:align>top</wp:align>
+            </wp:positionV>
+            <wp:extent cx="4885055" cy="3180080"/>
+            <wp:effectExtent l="0" t="0" r="0" b="0"/>
+            <wp:wrapSquare wrapText="largest"/>
+            <wp:docPr id="19" name="Picture" descr=""/>
+            <wp:cNvGraphicFramePr>
+              <a:graphicFrameLocks xmlns:a="http://schemas.openxmlformats.org/drawingml/2006/main" noChangeAspect="1"/>
+            </wp:cNvGraphicFramePr>
+            <a:graphic xmlns:a="http://schemas.openxmlformats.org/drawingml/2006/main">
+              <a:graphicData uri="http://schemas.openxmlformats.org/drawingml/2006/picture">
+                <pic:pic xmlns:pic="http://schemas.openxmlformats.org/drawingml/2006/picture">
+                  <pic:nvPicPr>
+                    <pic:cNvPr id="19" name="Picture" descr=""/>
+                    <pic:cNvPicPr>
+                      <a:picLocks noChangeAspect="1" noChangeArrowheads="1"/>
+                    </pic:cNvPicPr>
+                  </pic:nvPicPr>
+                  <pic:blipFill>
+                    <a:blip r:embed="rId21"/>
+                    <a:stretch>
+                      <a:fillRect/>
+                    </a:stretch>
+                  </pic:blipFill>
+                  <pic:spPr bwMode="auto">
+                    <a:xfrm>
+                      <a:off x="0" y="0"/>
+                      <a:ext cx="4885055" cy="3180080"/>
+                    </a:xfrm>
+                    <a:prstGeom prst="rect">
+                      <a:avLst/>
+                    </a:prstGeom>
+                    <a:noFill/>
+                    <a:ln w="9525">
+                      <a:noFill/>
+                      <a:miter lim="800000"/>
+                      <a:headEnd/>
+                      <a:tailEnd/>
+                    </a:ln>
+                  </pic:spPr>
+                </pic:pic>
+              </a:graphicData>
+            </a:graphic>
+          </wp:anchor>
+        </w:drawing>
+      </w:r>
+    </w:p>
+    <w:p>
+      <w:pPr>
+        <w:pStyle w:val="Normal"/>
+        <w:widowControl/>
+        <w:suppressAutoHyphens w:val="true"/>
+        <w:bidi w:val="0"/>
+        <w:spacing w:lineRule="auto" w:line="252" w:before="0" w:after="160"/>
+        <w:jc w:val="left"/>
+        <w:rPr>
+          <w:b w:val="false"/>
+          <w:bCs w:val="false"/>
+        </w:rPr>
+      </w:pPr>
+      <w:r>
+        <w:rPr>
+          <w:b w:val="false"/>
+          <w:bCs w:val="false"/>
+        </w:rPr>
+      </w:r>
+    </w:p>
+    <w:p>
+      <w:pPr>
+        <w:pStyle w:val="Normal"/>
+        <w:widowControl/>
+        <w:suppressAutoHyphens w:val="true"/>
+        <w:bidi w:val="0"/>
+        <w:spacing w:lineRule="auto" w:line="252" w:before="0" w:after="160"/>
+        <w:jc w:val="left"/>
+        <w:rPr>
+          <w:b w:val="false"/>
+          <w:bCs w:val="false"/>
+        </w:rPr>
+      </w:pPr>
+      <w:r>
+        <w:rPr>
+          <w:b w:val="false"/>
+          <w:bCs w:val="false"/>
+        </w:rPr>
+      </w:r>
+    </w:p>
+    <w:p>
+      <w:pPr>
+        <w:pStyle w:val="Normal"/>
+        <w:widowControl/>
+        <w:suppressAutoHyphens w:val="true"/>
+        <w:bidi w:val="0"/>
+        <w:spacing w:lineRule="auto" w:line="252" w:before="0" w:after="160"/>
+        <w:jc w:val="left"/>
+        <w:rPr>
+          <w:b w:val="false"/>
+          <w:bCs w:val="false"/>
+        </w:rPr>
+      </w:pPr>
+      <w:r>
+        <w:rPr>
+          <w:b w:val="false"/>
+          <w:bCs w:val="false"/>
+        </w:rPr>
+      </w:r>
+    </w:p>
+    <w:p>
+      <w:pPr>
+        <w:pStyle w:val="Normal"/>
+        <w:widowControl/>
+        <w:suppressAutoHyphens w:val="true"/>
+        <w:bidi w:val="0"/>
+        <w:spacing w:lineRule="auto" w:line="252" w:before="0" w:after="160"/>
+        <w:jc w:val="left"/>
+        <w:rPr>
+          <w:b w:val="false"/>
+          <w:bCs w:val="false"/>
+        </w:rPr>
+      </w:pPr>
+      <w:r>
+        <w:rPr>
+          <w:b w:val="false"/>
+          <w:bCs w:val="false"/>
+        </w:rPr>
+      </w:r>
+    </w:p>
+    <w:p>
+      <w:pPr>
+        <w:pStyle w:val="Normal"/>
+        <w:widowControl/>
+        <w:suppressAutoHyphens w:val="true"/>
+        <w:bidi w:val="0"/>
+        <w:spacing w:lineRule="auto" w:line="252" w:before="0" w:after="160"/>
+        <w:jc w:val="left"/>
+        <w:rPr>
+          <w:b w:val="false"/>
+          <w:bCs w:val="false"/>
+        </w:rPr>
+      </w:pPr>
+      <w:r>
+        <w:rPr>
+          <w:b w:val="false"/>
+          <w:bCs w:val="false"/>
+        </w:rPr>
+      </w:r>
+    </w:p>
+    <w:p>
+      <w:pPr>
+        <w:pStyle w:val="Normal"/>
+        <w:widowControl/>
+        <w:suppressAutoHyphens w:val="true"/>
+        <w:bidi w:val="0"/>
+        <w:spacing w:lineRule="auto" w:line="252" w:before="0" w:after="160"/>
+        <w:jc w:val="left"/>
+        <w:rPr>
+          <w:b w:val="false"/>
+          <w:bCs w:val="false"/>
+        </w:rPr>
+      </w:pPr>
+      <w:r>
+        <w:rPr>
+          <w:b w:val="false"/>
+          <w:bCs w:val="false"/>
+        </w:rPr>
+      </w:r>
+    </w:p>
+    <w:p>
+      <w:pPr>
+        <w:pStyle w:val="Normal"/>
+        <w:widowControl/>
+        <w:suppressAutoHyphens w:val="true"/>
+        <w:bidi w:val="0"/>
+        <w:spacing w:lineRule="auto" w:line="252" w:before="0" w:after="160"/>
+        <w:jc w:val="left"/>
+        <w:rPr>
+          <w:b w:val="false"/>
+          <w:bCs w:val="false"/>
+        </w:rPr>
+      </w:pPr>
+      <w:r>
+        <w:rPr>
+          <w:b w:val="false"/>
+          <w:bCs w:val="false"/>
+        </w:rPr>
+      </w:r>
+    </w:p>
+    <w:p>
+      <w:pPr>
+        <w:pStyle w:val="Normal"/>
+        <w:widowControl/>
+        <w:suppressAutoHyphens w:val="true"/>
+        <w:bidi w:val="0"/>
+        <w:spacing w:lineRule="auto" w:line="252" w:before="0" w:after="160"/>
+        <w:jc w:val="left"/>
+        <w:rPr>
+          <w:b w:val="false"/>
+          <w:bCs w:val="false"/>
+        </w:rPr>
+      </w:pPr>
+      <w:r>
+        <w:rPr>
+          <w:b w:val="false"/>
+          <w:bCs w:val="false"/>
+        </w:rPr>
+      </w:r>
+    </w:p>
+    <w:p>
+      <w:pPr>
+        <w:pStyle w:val="Normal"/>
+        <w:widowControl/>
+        <w:suppressAutoHyphens w:val="true"/>
+        <w:bidi w:val="0"/>
+        <w:spacing w:lineRule="auto" w:line="252" w:before="0" w:after="160"/>
+        <w:jc w:val="left"/>
+        <w:rPr>
+          <w:b w:val="false"/>
+          <w:bCs w:val="false"/>
+        </w:rPr>
+      </w:pPr>
+      <w:r>
+        <w:rPr>
+          <w:b w:val="false"/>
+          <w:bCs w:val="false"/>
+        </w:rPr>
+      </w:r>
+    </w:p>
+    <w:p>
+      <w:pPr>
+        <w:pStyle w:val="Normal"/>
+        <w:widowControl/>
+        <w:suppressAutoHyphens w:val="true"/>
+        <w:bidi w:val="0"/>
+        <w:spacing w:lineRule="auto" w:line="252" w:before="0" w:after="160"/>
+        <w:jc w:val="left"/>
+        <w:rPr>
+          <w:b w:val="false"/>
+          <w:bCs w:val="false"/>
+        </w:rPr>
+      </w:pPr>
+      <w:r>
+        <w:rPr>
+          <w:b w:val="false"/>
+          <w:bCs w:val="false"/>
+        </w:rPr>
+      </w:r>
+    </w:p>
+    <w:p>
+      <w:pPr>
+        <w:pStyle w:val="Normal"/>
+        <w:widowControl/>
+        <w:suppressAutoHyphens w:val="true"/>
+        <w:bidi w:val="0"/>
+        <w:spacing w:lineRule="auto" w:line="252" w:before="0" w:after="160"/>
+        <w:jc w:val="left"/>
+        <w:rPr>
+          <w:b w:val="false"/>
+          <w:bCs w:val="false"/>
+        </w:rPr>
+      </w:pPr>
+      <w:r>
+        <w:rPr>
+          <w:b w:val="false"/>
+          <w:bCs w:val="false"/>
+        </w:rPr>
+      </w:r>
+    </w:p>
+    <w:p>
+      <w:pPr>
+        <w:pStyle w:val="Normal"/>
+        <w:widowControl/>
+        <w:suppressAutoHyphens w:val="true"/>
+        <w:bidi w:val="0"/>
+        <w:spacing w:lineRule="auto" w:line="252" w:before="0" w:after="160"/>
+        <w:jc w:val="left"/>
+        <w:rPr>
+          <w:b w:val="false"/>
+          <w:bCs w:val="false"/>
+        </w:rPr>
+      </w:pPr>
+      <w:r>
+        <w:rPr>
+          <w:b w:val="false"/>
+          <w:bCs w:val="false"/>
+        </w:rPr>
+      </w:r>
+    </w:p>
+    <w:p>
+      <w:pPr>
+        <w:pStyle w:val="Normal"/>
+        <w:widowControl/>
+        <w:numPr>
+          <w:ilvl w:val="0"/>
+          <w:numId w:val="4"/>
+        </w:numPr>
+        <w:suppressAutoHyphens w:val="true"/>
+        <w:bidi w:val="0"/>
+        <w:spacing w:lineRule="auto" w:line="252" w:before="0" w:after="160"/>
+        <w:jc w:val="left"/>
+        <w:rPr>
+          <w:b/>
+          <w:bCs/>
+        </w:rPr>
+      </w:pPr>
+      <w:r>
+        <w:rPr>
+          <w:b/>
+          <w:bCs/>
+        </w:rPr>
+        <w:t>welcome</w:t>
+      </w:r>
+    </w:p>
+    <w:p>
+      <w:pPr>
+        <w:pStyle w:val="Normal"/>
+        <w:widowControl/>
+        <w:numPr>
+          <w:ilvl w:val="1"/>
+          <w:numId w:val="4"/>
+        </w:numPr>
+        <w:suppressAutoHyphens w:val="true"/>
+        <w:bidi w:val="0"/>
+        <w:spacing w:lineRule="auto" w:line="252" w:before="0" w:after="160"/>
+        <w:jc w:val="left"/>
+        <w:rPr>
+          <w:b w:val="false"/>
+          <w:bCs w:val="false"/>
+        </w:rPr>
+      </w:pPr>
+      <w:r>
+        <w:rPr>
+          <w:b w:val="false"/>
+          <w:bCs w:val="false"/>
+        </w:rPr>
+        <w:t>A quick blurb welcoming new users to the site</w:t>
+      </w:r>
+    </w:p>
+    <w:p>
+      <w:pPr>
+        <w:pStyle w:val="Normal"/>
+        <w:widowControl/>
+        <w:numPr>
+          <w:ilvl w:val="1"/>
+          <w:numId w:val="4"/>
+        </w:numPr>
+        <w:suppressAutoHyphens w:val="true"/>
+        <w:bidi w:val="0"/>
+        <w:spacing w:lineRule="auto" w:line="252" w:before="0" w:after="160"/>
+        <w:jc w:val="left"/>
+        <w:rPr>
+          <w:b w:val="false"/>
+          <w:bCs w:val="false"/>
+        </w:rPr>
+      </w:pPr>
+      <w:r>
+        <w:rPr>
+          <w:b w:val="false"/>
+          <w:bCs w:val="false"/>
+        </w:rPr>
+        <w:t>Not HTML</w:t>
+      </w:r>
+    </w:p>
+    <w:p>
+      <w:pPr>
+        <w:pStyle w:val="Normal"/>
+        <w:widowControl/>
+        <w:numPr>
+          <w:ilvl w:val="0"/>
+          <w:numId w:val="4"/>
+        </w:numPr>
+        <w:suppressAutoHyphens w:val="true"/>
+        <w:bidi w:val="0"/>
+        <w:spacing w:lineRule="auto" w:line="252" w:before="0" w:after="160"/>
+        <w:jc w:val="left"/>
+        <w:rPr>
+          <w:b/>
+          <w:bCs/>
+        </w:rPr>
+      </w:pPr>
+      <w:r>
+        <w:rPr>
+          <w:b/>
+          <w:bCs/>
+        </w:rPr>
+        <w:t>hook</w:t>
+      </w:r>
+    </w:p>
+    <w:p>
+      <w:pPr>
+        <w:pStyle w:val="Normal"/>
+        <w:widowControl/>
+        <w:numPr>
+          <w:ilvl w:val="1"/>
+          <w:numId w:val="4"/>
+        </w:numPr>
+        <w:suppressAutoHyphens w:val="true"/>
+        <w:bidi w:val="0"/>
+        <w:spacing w:lineRule="auto" w:line="252" w:before="0" w:after="160"/>
+        <w:jc w:val="left"/>
+        <w:rPr>
+          <w:b w:val="false"/>
+          <w:bCs w:val="false"/>
+        </w:rPr>
+      </w:pPr>
+      <w:r>
+        <w:rPr>
+          <w:b w:val="false"/>
+          <w:bCs w:val="false"/>
+        </w:rPr>
+        <w:t>A quick blurb introducing the concept of the tool</w:t>
+      </w:r>
+    </w:p>
+    <w:p>
+      <w:pPr>
+        <w:pStyle w:val="Normal"/>
+        <w:widowControl/>
+        <w:numPr>
+          <w:ilvl w:val="1"/>
+          <w:numId w:val="4"/>
+        </w:numPr>
+        <w:suppressAutoHyphens w:val="true"/>
+        <w:bidi w:val="0"/>
+        <w:spacing w:lineRule="auto" w:line="252" w:before="0" w:after="160"/>
+        <w:jc w:val="left"/>
+        <w:rPr>
+          <w:b w:val="false"/>
+          <w:bCs w:val="false"/>
+        </w:rPr>
+      </w:pPr>
+      <w:r>
+        <w:rPr>
+          <w:b w:val="false"/>
+          <w:bCs w:val="false"/>
+        </w:rPr>
+        <w:t>No HTML</w:t>
+      </w:r>
+    </w:p>
+    <w:p>
+      <w:pPr>
+        <w:pStyle w:val="Normal"/>
+        <w:widowControl/>
+        <w:numPr>
+          <w:ilvl w:val="0"/>
+          <w:numId w:val="4"/>
+        </w:numPr>
+        <w:suppressAutoHyphens w:val="true"/>
+        <w:bidi w:val="0"/>
+        <w:spacing w:lineRule="auto" w:line="252" w:before="0" w:after="160"/>
+        <w:jc w:val="left"/>
+        <w:rPr>
+          <w:b/>
+          <w:bCs/>
+        </w:rPr>
+      </w:pPr>
+      <w:r>
+        <w:rPr>
+          <w:b/>
+          <w:bCs/>
+        </w:rPr>
+        <w:t>getStarted</w:t>
+      </w:r>
+    </w:p>
+    <w:p>
+      <w:pPr>
+        <w:pStyle w:val="Normal"/>
+        <w:widowControl/>
+        <w:numPr>
+          <w:ilvl w:val="1"/>
+          <w:numId w:val="4"/>
+        </w:numPr>
+        <w:suppressAutoHyphens w:val="true"/>
+        <w:bidi w:val="0"/>
+        <w:spacing w:lineRule="auto" w:line="252" w:before="0" w:after="160"/>
+        <w:jc w:val="left"/>
+        <w:rPr>
+          <w:b w:val="false"/>
+          <w:bCs w:val="false"/>
+        </w:rPr>
+      </w:pPr>
+      <w:r>
+        <w:rPr>
+          <w:b w:val="false"/>
+          <w:bCs w:val="false"/>
+        </w:rPr>
+        <w:t>Text for the 'Get Started' button</w:t>
+      </w:r>
+    </w:p>
+    <w:p>
+      <w:pPr>
+        <w:pStyle w:val="Normal"/>
+        <w:widowControl/>
+        <w:numPr>
+          <w:ilvl w:val="1"/>
+          <w:numId w:val="4"/>
+        </w:numPr>
+        <w:suppressAutoHyphens w:val="true"/>
+        <w:bidi w:val="0"/>
+        <w:spacing w:lineRule="auto" w:line="252" w:before="0" w:after="160"/>
+        <w:jc w:val="left"/>
+        <w:rPr>
+          <w:b w:val="false"/>
+          <w:bCs w:val="false"/>
+        </w:rPr>
+      </w:pPr>
+      <w:r>
+        <w:rPr>
+          <w:b w:val="false"/>
+          <w:bCs w:val="false"/>
+        </w:rPr>
+        <w:t>No HTML</w:t>
+      </w:r>
+    </w:p>
+    <w:p>
+      <w:pPr>
+        <w:pStyle w:val="Normal"/>
+        <w:widowControl/>
+        <w:numPr>
+          <w:ilvl w:val="0"/>
+          <w:numId w:val="4"/>
+        </w:numPr>
+        <w:suppressAutoHyphens w:val="true"/>
+        <w:bidi w:val="0"/>
+        <w:spacing w:lineRule="auto" w:line="252" w:before="0" w:after="160"/>
+        <w:jc w:val="left"/>
+        <w:rPr>
+          <w:b/>
+          <w:bCs/>
+        </w:rPr>
+      </w:pPr>
+      <w:r>
+        <w:rPr>
+          <w:b/>
+          <w:bCs/>
+        </w:rPr>
+        <w:t>requirements</w:t>
+      </w:r>
+    </w:p>
+    <w:p>
+      <w:pPr>
+        <w:pStyle w:val="Normal"/>
+        <w:widowControl/>
+        <w:numPr>
+          <w:ilvl w:val="1"/>
+          <w:numId w:val="4"/>
+        </w:numPr>
+        <w:suppressAutoHyphens w:val="true"/>
+        <w:bidi w:val="0"/>
+        <w:spacing w:lineRule="auto" w:line="252" w:before="0" w:after="160"/>
+        <w:jc w:val="left"/>
+        <w:rPr>
+          <w:b w:val="false"/>
+          <w:bCs w:val="false"/>
+        </w:rPr>
+      </w:pPr>
+      <w:r>
+        <w:rPr>
+          <w:b w:val="false"/>
+          <w:bCs w:val="false"/>
+        </w:rPr>
+        <w:t>A link to get to the list of documents users will need to track down before starting.</w:t>
+      </w:r>
+    </w:p>
+    <w:p>
+      <w:pPr>
+        <w:pStyle w:val="Normal"/>
+        <w:widowControl/>
+        <w:numPr>
+          <w:ilvl w:val="1"/>
+          <w:numId w:val="4"/>
+        </w:numPr>
+        <w:suppressAutoHyphens w:val="true"/>
+        <w:bidi w:val="0"/>
+        <w:spacing w:lineRule="auto" w:line="252" w:before="0" w:after="160"/>
+        <w:jc w:val="left"/>
+        <w:rPr>
+          <w:b w:val="false"/>
+          <w:bCs w:val="false"/>
+        </w:rPr>
+      </w:pPr>
+      <w:r>
+        <w:rPr>
+          <w:b w:val="false"/>
+          <w:bCs w:val="false"/>
+        </w:rPr>
+        <w:t>An HTML link with class 'homepage-link'</w:t>
+      </w:r>
+    </w:p>
+    <w:p>
+      <w:pPr>
+        <w:pStyle w:val="Normal"/>
+        <w:widowControl/>
+        <w:numPr>
+          <w:ilvl w:val="0"/>
+          <w:numId w:val="4"/>
+        </w:numPr>
+        <w:suppressAutoHyphens w:val="true"/>
+        <w:bidi w:val="0"/>
+        <w:spacing w:lineRule="auto" w:line="252" w:before="0" w:after="160"/>
+        <w:jc w:val="left"/>
+        <w:rPr>
+          <w:b/>
+          <w:bCs/>
+        </w:rPr>
+      </w:pPr>
+      <w:r>
+        <w:rPr>
+          <w:b/>
+          <w:bCs/>
+        </w:rPr>
+        <w:t>attribution</w:t>
+      </w:r>
+    </w:p>
+    <w:p>
+      <w:pPr>
+        <w:pStyle w:val="Normal"/>
+        <w:widowControl/>
+        <w:numPr>
+          <w:ilvl w:val="1"/>
+          <w:numId w:val="4"/>
+        </w:numPr>
+        <w:suppressAutoHyphens w:val="true"/>
+        <w:bidi w:val="0"/>
+        <w:spacing w:lineRule="auto" w:line="252" w:before="0" w:after="160"/>
+        <w:jc w:val="left"/>
+        <w:rPr>
+          <w:b w:val="false"/>
+          <w:bCs w:val="false"/>
+        </w:rPr>
+      </w:pPr>
+      <w:r>
+        <w:rPr>
+          <w:b w:val="false"/>
+          <w:bCs w:val="false"/>
+        </w:rPr>
+        <w:t>A quick blurb giving credit to the organizations that put time, effort, or money into this tool.</w:t>
+      </w:r>
+    </w:p>
+    <w:p>
+      <w:pPr>
+        <w:pStyle w:val="Normal"/>
+        <w:widowControl/>
+        <w:numPr>
+          <w:ilvl w:val="0"/>
+          <w:numId w:val="4"/>
+        </w:numPr>
+        <w:suppressAutoHyphens w:val="true"/>
+        <w:bidi w:val="0"/>
+        <w:spacing w:lineRule="auto" w:line="252" w:before="0" w:after="160"/>
+        <w:jc w:val="left"/>
+        <w:rPr>
+          <w:b/>
+          <w:bCs/>
+        </w:rPr>
+      </w:pPr>
+      <w:r>
+        <w:rPr>
+          <w:b/>
+          <w:bCs/>
+        </w:rPr>
+        <w:t>MainPhotoAttribution</w:t>
+      </w:r>
+    </w:p>
+    <w:p>
+      <w:pPr>
+        <w:pStyle w:val="Normal"/>
+        <w:widowControl/>
+        <w:numPr>
+          <w:ilvl w:val="1"/>
+          <w:numId w:val="4"/>
+        </w:numPr>
+        <w:suppressAutoHyphens w:val="true"/>
+        <w:bidi w:val="0"/>
+        <w:spacing w:lineRule="auto" w:line="252" w:before="0" w:after="160"/>
+        <w:jc w:val="left"/>
+        <w:rPr>
+          <w:b w:val="false"/>
+          <w:bCs w:val="false"/>
+        </w:rPr>
+      </w:pPr>
+      <w:r>
+        <w:rPr>
+          <w:b w:val="false"/>
+          <w:bCs w:val="false"/>
+        </w:rPr>
+        <w:t>Credit for whoever took the photo on the backdrop of the main page.</w:t>
+      </w:r>
+    </w:p>
+    <w:p>
+      <w:pPr>
+        <w:pStyle w:val="Normal"/>
+        <w:widowControl/>
+        <w:suppressAutoHyphens w:val="true"/>
+        <w:bidi w:val="0"/>
+        <w:spacing w:lineRule="auto" w:line="252" w:before="0" w:after="160"/>
+        <w:jc w:val="left"/>
+        <w:rPr>
+          <w:b w:val="false"/>
+          <w:bCs w:val="false"/>
+        </w:rPr>
+      </w:pPr>
+      <w:r>
+        <w:rPr>
+          <w:b w:val="false"/>
+          <w:bCs w:val="false"/>
+        </w:rPr>
+      </w:r>
+    </w:p>
+    <w:p>
+      <w:pPr>
+        <w:pStyle w:val="Normal"/>
+        <w:widowControl/>
+        <w:suppressAutoHyphens w:val="true"/>
+        <w:bidi w:val="0"/>
+        <w:spacing w:lineRule="auto" w:line="252" w:before="0" w:after="160"/>
+        <w:jc w:val="left"/>
+        <w:rPr>
+          <w:b/>
+          <w:bCs/>
+        </w:rPr>
+      </w:pPr>
+      <w:r>
+        <w:rPr>
+          <w:b/>
+          <w:bCs/>
+        </w:rPr>
+        <w:tab/>
+        <w:t>Site List Page:</w:t>
+      </w:r>
+    </w:p>
+    <w:p>
+      <w:pPr>
+        <w:pStyle w:val="Normal"/>
+        <w:widowControl/>
+        <w:suppressAutoHyphens w:val="true"/>
+        <w:bidi w:val="0"/>
+        <w:spacing w:lineRule="auto" w:line="252" w:before="0" w:after="160"/>
+        <w:jc w:val="center"/>
+        <w:rPr>
+          <w:b w:val="false"/>
+          <w:bCs w:val="false"/>
+        </w:rPr>
+      </w:pPr>
+      <w:r>
+        <w:rPr>
+          <w:b w:val="false"/>
+          <w:bCs w:val="false"/>
+        </w:rPr>
+        <w:drawing>
+          <wp:anchor behindDoc="0" distT="0" distB="0" distL="0" distR="0" simplePos="0" locked="0" layoutInCell="1" allowOverlap="1" relativeHeight="20">
+            <wp:simplePos x="0" y="0"/>
+            <wp:positionH relativeFrom="column">
+              <wp:align>center</wp:align>
+            </wp:positionH>
+            <wp:positionV relativeFrom="paragraph">
+              <wp:align>top</wp:align>
+            </wp:positionV>
+            <wp:extent cx="3609975" cy="3302000"/>
+            <wp:effectExtent l="0" t="0" r="0" b="0"/>
+            <wp:wrapSquare wrapText="largest"/>
+            <wp:docPr id="20" name="Picture" descr=""/>
+            <wp:cNvGraphicFramePr>
+              <a:graphicFrameLocks xmlns:a="http://schemas.openxmlformats.org/drawingml/2006/main" noChangeAspect="1"/>
+            </wp:cNvGraphicFramePr>
+            <a:graphic xmlns:a="http://schemas.openxmlformats.org/drawingml/2006/main">
+              <a:graphicData uri="http://schemas.openxmlformats.org/drawingml/2006/picture">
+                <pic:pic xmlns:pic="http://schemas.openxmlformats.org/drawingml/2006/picture">
+                  <pic:nvPicPr>
+                    <pic:cNvPr id="20" name="Picture" descr=""/>
+                    <pic:cNvPicPr>
+                      <a:picLocks noChangeAspect="1" noChangeArrowheads="1"/>
+                    </pic:cNvPicPr>
+                  </pic:nvPicPr>
+                  <pic:blipFill>
+                    <a:blip r:embed="rId22"/>
+                    <a:stretch>
+                      <a:fillRect/>
+                    </a:stretch>
+                  </pic:blipFill>
+                  <pic:spPr bwMode="auto">
+                    <a:xfrm>
+                      <a:off x="0" y="0"/>
+                      <a:ext cx="3609975" cy="3302000"/>
+                    </a:xfrm>
+                    <a:prstGeom prst="rect">
+                      <a:avLst/>
+                    </a:prstGeom>
+                    <a:noFill/>
+                    <a:ln w="9525">
+                      <a:noFill/>
+                      <a:miter lim="800000"/>
+                      <a:headEnd/>
+                      <a:tailEnd/>
+                    </a:ln>
+                  </pic:spPr>
+                </pic:pic>
+              </a:graphicData>
+            </a:graphic>
+          </wp:anchor>
+        </w:drawing>
+      </w:r>
+    </w:p>
+    <w:p>
+      <w:pPr>
+        <w:pStyle w:val="Normal"/>
+        <w:widowControl/>
+        <w:suppressAutoHyphens w:val="true"/>
+        <w:bidi w:val="0"/>
+        <w:spacing w:lineRule="auto" w:line="252" w:before="0" w:after="160"/>
+        <w:jc w:val="left"/>
+        <w:rPr>
+          <w:b w:val="false"/>
+          <w:bCs w:val="false"/>
+        </w:rPr>
+      </w:pPr>
+      <w:r>
+        <w:rPr>
+          <w:b w:val="false"/>
+          <w:bCs w:val="false"/>
+        </w:rPr>
+      </w:r>
+    </w:p>
+    <w:p>
+      <w:pPr>
+        <w:pStyle w:val="Normal"/>
+        <w:widowControl/>
+        <w:suppressAutoHyphens w:val="true"/>
+        <w:bidi w:val="0"/>
+        <w:spacing w:lineRule="auto" w:line="252" w:before="0" w:after="160"/>
+        <w:jc w:val="left"/>
+        <w:rPr>
+          <w:b w:val="false"/>
+          <w:bCs w:val="false"/>
+        </w:rPr>
+      </w:pPr>
+      <w:r>
+        <w:rPr>
+          <w:b w:val="false"/>
+          <w:bCs w:val="false"/>
+        </w:rPr>
+      </w:r>
+    </w:p>
+    <w:p>
+      <w:pPr>
+        <w:pStyle w:val="Normal"/>
+        <w:widowControl/>
+        <w:suppressAutoHyphens w:val="true"/>
+        <w:bidi w:val="0"/>
+        <w:spacing w:lineRule="auto" w:line="252" w:before="0" w:after="160"/>
+        <w:jc w:val="left"/>
+        <w:rPr>
+          <w:b w:val="false"/>
+          <w:bCs w:val="false"/>
+        </w:rPr>
+      </w:pPr>
+      <w:r>
+        <w:rPr>
+          <w:b w:val="false"/>
+          <w:bCs w:val="false"/>
+        </w:rPr>
+      </w:r>
+    </w:p>
+    <w:p>
+      <w:pPr>
+        <w:pStyle w:val="Normal"/>
+        <w:widowControl/>
+        <w:suppressAutoHyphens w:val="true"/>
+        <w:bidi w:val="0"/>
+        <w:spacing w:lineRule="auto" w:line="252" w:before="0" w:after="160"/>
+        <w:jc w:val="left"/>
+        <w:rPr>
+          <w:b w:val="false"/>
+          <w:bCs w:val="false"/>
+        </w:rPr>
+      </w:pPr>
+      <w:r>
+        <w:rPr>
+          <w:b w:val="false"/>
+          <w:bCs w:val="false"/>
+        </w:rPr>
+      </w:r>
+    </w:p>
+    <w:p>
+      <w:pPr>
+        <w:pStyle w:val="Normal"/>
+        <w:widowControl/>
+        <w:suppressAutoHyphens w:val="true"/>
+        <w:bidi w:val="0"/>
+        <w:spacing w:lineRule="auto" w:line="252" w:before="0" w:after="160"/>
+        <w:jc w:val="left"/>
+        <w:rPr>
+          <w:b w:val="false"/>
+          <w:bCs w:val="false"/>
+        </w:rPr>
+      </w:pPr>
+      <w:r>
+        <w:rPr>
+          <w:b w:val="false"/>
+          <w:bCs w:val="false"/>
+        </w:rPr>
+      </w:r>
+    </w:p>
+    <w:p>
+      <w:pPr>
+        <w:pStyle w:val="Normal"/>
+        <w:widowControl/>
+        <w:suppressAutoHyphens w:val="true"/>
+        <w:bidi w:val="0"/>
+        <w:spacing w:lineRule="auto" w:line="252" w:before="0" w:after="160"/>
+        <w:jc w:val="left"/>
+        <w:rPr>
+          <w:b w:val="false"/>
+          <w:bCs w:val="false"/>
+        </w:rPr>
+      </w:pPr>
+      <w:r>
+        <w:rPr>
+          <w:b w:val="false"/>
+          <w:bCs w:val="false"/>
+        </w:rPr>
+      </w:r>
+    </w:p>
+    <w:p>
+      <w:pPr>
+        <w:pStyle w:val="Normal"/>
+        <w:widowControl/>
+        <w:suppressAutoHyphens w:val="true"/>
+        <w:bidi w:val="0"/>
+        <w:spacing w:lineRule="auto" w:line="252" w:before="0" w:after="160"/>
+        <w:jc w:val="left"/>
+        <w:rPr>
+          <w:b w:val="false"/>
+          <w:bCs w:val="false"/>
+        </w:rPr>
+      </w:pPr>
+      <w:r>
+        <w:rPr>
+          <w:b w:val="false"/>
+          <w:bCs w:val="false"/>
+        </w:rPr>
+      </w:r>
+    </w:p>
+    <w:p>
+      <w:pPr>
+        <w:pStyle w:val="Normal"/>
+        <w:widowControl/>
+        <w:suppressAutoHyphens w:val="true"/>
+        <w:bidi w:val="0"/>
+        <w:spacing w:lineRule="auto" w:line="252" w:before="0" w:after="160"/>
+        <w:jc w:val="left"/>
+        <w:rPr>
+          <w:b w:val="false"/>
+          <w:bCs w:val="false"/>
+        </w:rPr>
+      </w:pPr>
+      <w:r>
+        <w:rPr>
+          <w:b w:val="false"/>
+          <w:bCs w:val="false"/>
+        </w:rPr>
+      </w:r>
+    </w:p>
+    <w:p>
+      <w:pPr>
+        <w:pStyle w:val="Normal"/>
+        <w:widowControl/>
+        <w:suppressAutoHyphens w:val="true"/>
+        <w:bidi w:val="0"/>
+        <w:spacing w:lineRule="auto" w:line="252" w:before="0" w:after="160"/>
+        <w:jc w:val="left"/>
+        <w:rPr>
+          <w:b w:val="false"/>
+          <w:bCs w:val="false"/>
+        </w:rPr>
+      </w:pPr>
+      <w:r>
+        <w:rPr>
+          <w:b w:val="false"/>
+          <w:bCs w:val="false"/>
+        </w:rPr>
+      </w:r>
+    </w:p>
+    <w:p>
+      <w:pPr>
+        <w:pStyle w:val="Normal"/>
+        <w:widowControl/>
+        <w:suppressAutoHyphens w:val="true"/>
+        <w:bidi w:val="0"/>
+        <w:spacing w:lineRule="auto" w:line="252" w:before="0" w:after="160"/>
+        <w:jc w:val="left"/>
+        <w:rPr>
+          <w:b w:val="false"/>
+          <w:bCs w:val="false"/>
+        </w:rPr>
+      </w:pPr>
+      <w:r>
+        <w:rPr>
+          <w:b w:val="false"/>
+          <w:bCs w:val="false"/>
+        </w:rPr>
+      </w:r>
+    </w:p>
+    <w:p>
+      <w:pPr>
+        <w:pStyle w:val="Normal"/>
+        <w:widowControl/>
+        <w:suppressAutoHyphens w:val="true"/>
+        <w:bidi w:val="0"/>
+        <w:spacing w:lineRule="auto" w:line="252" w:before="0" w:after="160"/>
+        <w:jc w:val="left"/>
+        <w:rPr>
+          <w:b w:val="false"/>
+          <w:bCs w:val="false"/>
+        </w:rPr>
+      </w:pPr>
+      <w:r>
+        <w:rPr>
+          <w:b w:val="false"/>
+          <w:bCs w:val="false"/>
+        </w:rPr>
+      </w:r>
+    </w:p>
+    <w:p>
+      <w:pPr>
+        <w:pStyle w:val="Normal"/>
+        <w:widowControl/>
+        <w:suppressAutoHyphens w:val="true"/>
+        <w:bidi w:val="0"/>
+        <w:spacing w:lineRule="auto" w:line="252" w:before="0" w:after="160"/>
+        <w:jc w:val="left"/>
+        <w:rPr>
+          <w:b w:val="false"/>
+          <w:bCs w:val="false"/>
+        </w:rPr>
+      </w:pPr>
+      <w:r>
+        <w:rPr>
+          <w:b w:val="false"/>
+          <w:bCs w:val="false"/>
+        </w:rPr>
+      </w:r>
+    </w:p>
+    <w:p>
+      <w:pPr>
+        <w:pStyle w:val="Normal"/>
+        <w:widowControl/>
+        <w:suppressAutoHyphens w:val="true"/>
+        <w:bidi w:val="0"/>
+        <w:spacing w:lineRule="auto" w:line="252" w:before="0" w:after="160"/>
+        <w:jc w:val="left"/>
+        <w:rPr>
+          <w:b w:val="false"/>
+          <w:bCs w:val="false"/>
+        </w:rPr>
+      </w:pPr>
+      <w:r>
+        <w:rPr>
+          <w:b w:val="false"/>
+          <w:bCs w:val="false"/>
+        </w:rPr>
+      </w:r>
+    </w:p>
+    <w:p>
+      <w:pPr>
+        <w:pStyle w:val="Normal"/>
+        <w:widowControl/>
+        <w:numPr>
+          <w:ilvl w:val="0"/>
+          <w:numId w:val="5"/>
+        </w:numPr>
+        <w:suppressAutoHyphens w:val="true"/>
+        <w:bidi w:val="0"/>
+        <w:spacing w:lineRule="auto" w:line="252" w:before="0" w:after="160"/>
+        <w:jc w:val="left"/>
+        <w:rPr>
+          <w:b/>
+          <w:bCs/>
+        </w:rPr>
+      </w:pPr>
+      <w:r>
+        <w:rPr>
+          <w:b/>
+          <w:bCs/>
+        </w:rPr>
+        <w:t>siteListHeader</w:t>
+      </w:r>
+    </w:p>
+    <w:p>
+      <w:pPr>
+        <w:pStyle w:val="Normal"/>
+        <w:widowControl/>
+        <w:numPr>
+          <w:ilvl w:val="1"/>
+          <w:numId w:val="5"/>
+        </w:numPr>
+        <w:suppressAutoHyphens w:val="true"/>
+        <w:bidi w:val="0"/>
+        <w:spacing w:lineRule="auto" w:line="252" w:before="0" w:after="160"/>
+        <w:jc w:val="left"/>
+        <w:rPr>
+          <w:b w:val="false"/>
+          <w:bCs w:val="false"/>
+        </w:rPr>
+      </w:pPr>
+      <w:r>
+        <w:rPr>
+          <w:b w:val="false"/>
+          <w:bCs w:val="false"/>
+        </w:rPr>
+        <w:t>The title for the site list page</w:t>
+      </w:r>
+    </w:p>
+    <w:p>
+      <w:pPr>
+        <w:pStyle w:val="Normal"/>
+        <w:widowControl/>
+        <w:numPr>
+          <w:ilvl w:val="1"/>
+          <w:numId w:val="5"/>
+        </w:numPr>
+        <w:suppressAutoHyphens w:val="true"/>
+        <w:bidi w:val="0"/>
+        <w:spacing w:lineRule="auto" w:line="252" w:before="0" w:after="160"/>
+        <w:jc w:val="left"/>
+        <w:rPr>
+          <w:b w:val="false"/>
+          <w:bCs w:val="false"/>
+        </w:rPr>
+      </w:pPr>
+      <w:r>
+        <w:rPr>
+          <w:b w:val="false"/>
+          <w:bCs w:val="false"/>
+        </w:rPr>
+        <w:t>Default: 'All Sites'</w:t>
+      </w:r>
+    </w:p>
+    <w:p>
+      <w:pPr>
+        <w:pStyle w:val="Normal"/>
+        <w:widowControl/>
+        <w:numPr>
+          <w:ilvl w:val="1"/>
+          <w:numId w:val="5"/>
+        </w:numPr>
+        <w:suppressAutoHyphens w:val="true"/>
+        <w:bidi w:val="0"/>
+        <w:spacing w:lineRule="auto" w:line="252" w:before="0" w:after="160"/>
+        <w:jc w:val="left"/>
+        <w:rPr>
+          <w:b w:val="false"/>
+          <w:bCs w:val="false"/>
+        </w:rPr>
+      </w:pPr>
+      <w:r>
+        <w:rPr>
+          <w:b w:val="false"/>
+          <w:bCs w:val="false"/>
+        </w:rPr>
+        <w:t>No HTML</w:t>
+      </w:r>
+    </w:p>
+    <w:p>
+      <w:pPr>
+        <w:pStyle w:val="Normal"/>
+        <w:widowControl/>
+        <w:suppressAutoHyphens w:val="true"/>
+        <w:bidi w:val="0"/>
+        <w:spacing w:lineRule="auto" w:line="252" w:before="0" w:after="160"/>
+        <w:jc w:val="left"/>
+        <w:rPr>
+          <w:b w:val="false"/>
+          <w:bCs w:val="false"/>
+        </w:rPr>
+      </w:pPr>
+      <w:r>
+        <w:rPr>
+          <w:b w:val="false"/>
+          <w:bCs w:val="false"/>
+        </w:rPr>
+      </w:r>
+    </w:p>
+    <w:p>
+      <w:pPr>
+        <w:pStyle w:val="Normal"/>
+        <w:pageBreakBefore/>
+        <w:widowControl/>
+        <w:suppressAutoHyphens w:val="true"/>
+        <w:bidi w:val="0"/>
+        <w:spacing w:lineRule="auto" w:line="252" w:before="0" w:after="160"/>
+        <w:jc w:val="left"/>
+        <w:rPr>
+          <w:b w:val="false"/>
+          <w:bCs w:val="false"/>
+        </w:rPr>
+      </w:pPr>
+      <w:r>
+        <w:rPr>
+          <w:b w:val="false"/>
+          <w:bCs w:val="false"/>
+        </w:rPr>
+      </w:r>
+    </w:p>
+    <w:p>
+      <w:pPr>
+        <w:pStyle w:val="Normal"/>
+        <w:widowControl/>
+        <w:suppressAutoHyphens w:val="true"/>
+        <w:bidi w:val="0"/>
+        <w:spacing w:lineRule="auto" w:line="252" w:before="0" w:after="160"/>
+        <w:jc w:val="left"/>
+        <w:rPr>
+          <w:b/>
+          <w:bCs/>
+        </w:rPr>
+      </w:pPr>
+      <w:r>
+        <w:rPr>
+          <w:b w:val="false"/>
+          <w:bCs w:val="false"/>
+        </w:rPr>
+        <w:tab/>
+      </w:r>
+      <w:r>
+        <w:rPr>
+          <w:b/>
+          <w:bCs/>
+        </w:rPr>
+        <w:t>Site Create/Edit Page:</w:t>
+      </w:r>
+    </w:p>
+    <w:p>
+      <w:pPr>
+        <w:pStyle w:val="Normal"/>
+        <w:widowControl/>
+        <w:suppressAutoHyphens w:val="true"/>
+        <w:bidi w:val="0"/>
+        <w:spacing w:lineRule="auto" w:line="252" w:before="0" w:after="160"/>
+        <w:jc w:val="center"/>
+        <w:rPr>
+          <w:b w:val="false"/>
+          <w:bCs w:val="false"/>
+        </w:rPr>
+      </w:pPr>
+      <w:r>
+        <w:rPr>
+          <w:b w:val="false"/>
+          <w:bCs w:val="false"/>
+        </w:rPr>
+        <w:drawing>
+          <wp:anchor behindDoc="0" distT="0" distB="0" distL="0" distR="0" simplePos="0" locked="0" layoutInCell="1" allowOverlap="1" relativeHeight="21">
+            <wp:simplePos x="0" y="0"/>
+            <wp:positionH relativeFrom="column">
+              <wp:align>center</wp:align>
+            </wp:positionH>
+            <wp:positionV relativeFrom="paragraph">
+              <wp:posOffset>117475</wp:posOffset>
+            </wp:positionV>
+            <wp:extent cx="5224780" cy="3282950"/>
+            <wp:effectExtent l="0" t="0" r="0" b="0"/>
+            <wp:wrapSquare wrapText="largest"/>
+            <wp:docPr id="21" name="Picture" descr=""/>
+            <wp:cNvGraphicFramePr>
+              <a:graphicFrameLocks xmlns:a="http://schemas.openxmlformats.org/drawingml/2006/main" noChangeAspect="1"/>
+            </wp:cNvGraphicFramePr>
+            <a:graphic xmlns:a="http://schemas.openxmlformats.org/drawingml/2006/main">
+              <a:graphicData uri="http://schemas.openxmlformats.org/drawingml/2006/picture">
+                <pic:pic xmlns:pic="http://schemas.openxmlformats.org/drawingml/2006/picture">
+                  <pic:nvPicPr>
+                    <pic:cNvPr id="21" name="Picture" descr=""/>
+                    <pic:cNvPicPr>
+                      <a:picLocks noChangeAspect="1" noChangeArrowheads="1"/>
+                    </pic:cNvPicPr>
+                  </pic:nvPicPr>
+                  <pic:blipFill>
+                    <a:blip r:embed="rId23"/>
+                    <a:stretch>
+                      <a:fillRect/>
+                    </a:stretch>
+                  </pic:blipFill>
+                  <pic:spPr bwMode="auto">
+                    <a:xfrm>
+                      <a:off x="0" y="0"/>
+                      <a:ext cx="5224780" cy="3282950"/>
+                    </a:xfrm>
+                    <a:prstGeom prst="rect">
+                      <a:avLst/>
+                    </a:prstGeom>
+                    <a:noFill/>
+                    <a:ln w="9525">
+                      <a:noFill/>
+                      <a:miter lim="800000"/>
+                      <a:headEnd/>
+                      <a:tailEnd/>
+                    </a:ln>
+                  </pic:spPr>
+                </pic:pic>
+              </a:graphicData>
+            </a:graphic>
+          </wp:anchor>
+        </w:drawing>
+      </w:r>
+    </w:p>
+    <w:p>
+      <w:pPr>
+        <w:pStyle w:val="Normal"/>
+        <w:widowControl/>
+        <w:suppressAutoHyphens w:val="true"/>
+        <w:bidi w:val="0"/>
+        <w:spacing w:lineRule="auto" w:line="252" w:before="0" w:after="160"/>
+        <w:jc w:val="left"/>
+        <w:rPr>
+          <w:b w:val="false"/>
+          <w:bCs w:val="false"/>
+        </w:rPr>
+      </w:pPr>
+      <w:r>
+        <w:rPr>
+          <w:b w:val="false"/>
+          <w:bCs w:val="false"/>
+        </w:rPr>
+      </w:r>
+    </w:p>
+    <w:p>
+      <w:pPr>
+        <w:pStyle w:val="Normal"/>
+        <w:widowControl/>
+        <w:suppressAutoHyphens w:val="true"/>
+        <w:bidi w:val="0"/>
+        <w:spacing w:lineRule="auto" w:line="252" w:before="0" w:after="160"/>
+        <w:jc w:val="left"/>
+        <w:rPr>
+          <w:b w:val="false"/>
+          <w:bCs w:val="false"/>
+        </w:rPr>
+      </w:pPr>
+      <w:r>
+        <w:rPr>
+          <w:b w:val="false"/>
+          <w:bCs w:val="false"/>
+        </w:rPr>
+      </w:r>
+    </w:p>
+    <w:p>
+      <w:pPr>
+        <w:pStyle w:val="Normal"/>
+        <w:widowControl/>
+        <w:suppressAutoHyphens w:val="true"/>
+        <w:bidi w:val="0"/>
+        <w:spacing w:lineRule="auto" w:line="252" w:before="0" w:after="160"/>
+        <w:jc w:val="left"/>
+        <w:rPr>
+          <w:b w:val="false"/>
+          <w:bCs w:val="false"/>
+        </w:rPr>
+      </w:pPr>
+      <w:r>
+        <w:rPr>
+          <w:b w:val="false"/>
+          <w:bCs w:val="false"/>
+        </w:rPr>
+      </w:r>
+    </w:p>
+    <w:p>
+      <w:pPr>
+        <w:pStyle w:val="Normal"/>
+        <w:widowControl/>
+        <w:suppressAutoHyphens w:val="true"/>
+        <w:bidi w:val="0"/>
+        <w:spacing w:lineRule="auto" w:line="252" w:before="0" w:after="160"/>
+        <w:jc w:val="left"/>
+        <w:rPr>
+          <w:b w:val="false"/>
+          <w:bCs w:val="false"/>
+        </w:rPr>
+      </w:pPr>
+      <w:r>
+        <w:rPr>
+          <w:b w:val="false"/>
+          <w:bCs w:val="false"/>
+        </w:rPr>
+      </w:r>
+    </w:p>
+    <w:p>
+      <w:pPr>
+        <w:pStyle w:val="Normal"/>
+        <w:widowControl/>
+        <w:suppressAutoHyphens w:val="true"/>
+        <w:bidi w:val="0"/>
+        <w:spacing w:lineRule="auto" w:line="252" w:before="0" w:after="160"/>
+        <w:jc w:val="left"/>
+        <w:rPr>
+          <w:b w:val="false"/>
+          <w:bCs w:val="false"/>
+        </w:rPr>
+      </w:pPr>
+      <w:r>
+        <w:rPr>
+          <w:b w:val="false"/>
+          <w:bCs w:val="false"/>
+        </w:rPr>
+      </w:r>
+    </w:p>
+    <w:p>
+      <w:pPr>
+        <w:pStyle w:val="Normal"/>
+        <w:widowControl/>
+        <w:suppressAutoHyphens w:val="true"/>
+        <w:bidi w:val="0"/>
+        <w:spacing w:lineRule="auto" w:line="252" w:before="0" w:after="160"/>
+        <w:jc w:val="left"/>
+        <w:rPr>
+          <w:b w:val="false"/>
+          <w:bCs w:val="false"/>
+        </w:rPr>
+      </w:pPr>
+      <w:r>
+        <w:rPr>
+          <w:b w:val="false"/>
+          <w:bCs w:val="false"/>
+        </w:rPr>
+      </w:r>
+    </w:p>
+    <w:p>
+      <w:pPr>
+        <w:pStyle w:val="Normal"/>
+        <w:widowControl/>
+        <w:suppressAutoHyphens w:val="true"/>
+        <w:bidi w:val="0"/>
+        <w:spacing w:lineRule="auto" w:line="252" w:before="0" w:after="160"/>
+        <w:jc w:val="left"/>
+        <w:rPr>
+          <w:b w:val="false"/>
+          <w:bCs w:val="false"/>
+        </w:rPr>
+      </w:pPr>
+      <w:r>
+        <w:rPr>
+          <w:b w:val="false"/>
+          <w:bCs w:val="false"/>
+        </w:rPr>
+      </w:r>
+    </w:p>
+    <w:p>
+      <w:pPr>
+        <w:pStyle w:val="Normal"/>
+        <w:widowControl/>
+        <w:suppressAutoHyphens w:val="true"/>
+        <w:bidi w:val="0"/>
+        <w:spacing w:lineRule="auto" w:line="252" w:before="0" w:after="160"/>
+        <w:jc w:val="left"/>
+        <w:rPr>
+          <w:b w:val="false"/>
+          <w:bCs w:val="false"/>
+        </w:rPr>
+      </w:pPr>
+      <w:r>
+        <w:rPr>
+          <w:b w:val="false"/>
+          <w:bCs w:val="false"/>
+        </w:rPr>
+      </w:r>
+    </w:p>
+    <w:p>
+      <w:pPr>
+        <w:pStyle w:val="Normal"/>
+        <w:widowControl/>
+        <w:suppressAutoHyphens w:val="true"/>
+        <w:bidi w:val="0"/>
+        <w:spacing w:lineRule="auto" w:line="252" w:before="0" w:after="160"/>
+        <w:jc w:val="left"/>
+        <w:rPr>
+          <w:b w:val="false"/>
+          <w:bCs w:val="false"/>
+        </w:rPr>
+      </w:pPr>
+      <w:r>
+        <w:rPr>
+          <w:b w:val="false"/>
+          <w:bCs w:val="false"/>
+        </w:rPr>
+      </w:r>
+    </w:p>
+    <w:p>
+      <w:pPr>
+        <w:pStyle w:val="Normal"/>
+        <w:widowControl/>
+        <w:suppressAutoHyphens w:val="true"/>
+        <w:bidi w:val="0"/>
+        <w:spacing w:lineRule="auto" w:line="252" w:before="0" w:after="160"/>
+        <w:jc w:val="left"/>
+        <w:rPr>
+          <w:b w:val="false"/>
+          <w:bCs w:val="false"/>
+        </w:rPr>
+      </w:pPr>
+      <w:r>
+        <w:rPr>
+          <w:b w:val="false"/>
+          <w:bCs w:val="false"/>
+        </w:rPr>
+      </w:r>
+    </w:p>
+    <w:p>
+      <w:pPr>
+        <w:pStyle w:val="Normal"/>
+        <w:widowControl/>
+        <w:suppressAutoHyphens w:val="true"/>
+        <w:bidi w:val="0"/>
+        <w:spacing w:lineRule="auto" w:line="252" w:before="0" w:after="160"/>
+        <w:jc w:val="left"/>
+        <w:rPr>
+          <w:b w:val="false"/>
+          <w:bCs w:val="false"/>
+        </w:rPr>
+      </w:pPr>
+      <w:r>
+        <w:rPr>
+          <w:b w:val="false"/>
+          <w:bCs w:val="false"/>
+        </w:rPr>
+      </w:r>
+    </w:p>
+    <w:p>
+      <w:pPr>
+        <w:pStyle w:val="Normal"/>
+        <w:widowControl/>
+        <w:suppressAutoHyphens w:val="true"/>
+        <w:bidi w:val="0"/>
+        <w:spacing w:lineRule="auto" w:line="252" w:before="0" w:after="160"/>
+        <w:jc w:val="left"/>
+        <w:rPr>
+          <w:b w:val="false"/>
+          <w:bCs w:val="false"/>
+        </w:rPr>
+      </w:pPr>
+      <w:r>
+        <w:rPr>
+          <w:b w:val="false"/>
+          <w:bCs w:val="false"/>
+        </w:rPr>
+      </w:r>
+    </w:p>
+    <w:p>
+      <w:pPr>
+        <w:pStyle w:val="Normal"/>
+        <w:widowControl/>
+        <w:suppressAutoHyphens w:val="true"/>
+        <w:bidi w:val="0"/>
+        <w:spacing w:lineRule="auto" w:line="252" w:before="0" w:after="160"/>
+        <w:jc w:val="left"/>
+        <w:rPr>
+          <w:b w:val="false"/>
+          <w:bCs w:val="false"/>
+        </w:rPr>
+      </w:pPr>
+      <w:r>
+        <w:rPr>
+          <w:b w:val="false"/>
+          <w:bCs w:val="false"/>
+        </w:rPr>
+      </w:r>
+    </w:p>
+    <w:p>
+      <w:pPr>
+        <w:pStyle w:val="Normal"/>
+        <w:widowControl/>
+        <w:numPr>
+          <w:ilvl w:val="0"/>
+          <w:numId w:val="6"/>
+        </w:numPr>
+        <w:suppressAutoHyphens w:val="true"/>
+        <w:bidi w:val="0"/>
+        <w:spacing w:lineRule="auto" w:line="252" w:before="0" w:after="160"/>
+        <w:jc w:val="left"/>
+        <w:rPr>
+          <w:b/>
+          <w:bCs/>
+        </w:rPr>
+      </w:pPr>
+      <w:r>
+        <w:rPr>
+          <w:b/>
+          <w:bCs/>
+        </w:rPr>
+        <w:t>siteCreateDirections</w:t>
+      </w:r>
+    </w:p>
+    <w:p>
+      <w:pPr>
+        <w:pStyle w:val="Normal"/>
+        <w:widowControl/>
+        <w:numPr>
+          <w:ilvl w:val="1"/>
+          <w:numId w:val="6"/>
+        </w:numPr>
+        <w:suppressAutoHyphens w:val="true"/>
+        <w:bidi w:val="0"/>
+        <w:spacing w:lineRule="auto" w:line="252" w:before="0" w:after="160"/>
+        <w:jc w:val="left"/>
+        <w:rPr>
+          <w:b w:val="false"/>
+          <w:bCs w:val="false"/>
+        </w:rPr>
+      </w:pPr>
+      <w:r>
+        <w:rPr>
+          <w:b w:val="false"/>
+          <w:bCs w:val="false"/>
+        </w:rPr>
+        <w:t>If creating a new site, the directions to do so.</w:t>
+      </w:r>
+    </w:p>
+    <w:p>
+      <w:pPr>
+        <w:pStyle w:val="Normal"/>
+        <w:widowControl/>
+        <w:numPr>
+          <w:ilvl w:val="1"/>
+          <w:numId w:val="6"/>
+        </w:numPr>
+        <w:suppressAutoHyphens w:val="true"/>
+        <w:bidi w:val="0"/>
+        <w:spacing w:lineRule="auto" w:line="252" w:before="0" w:after="160"/>
+        <w:jc w:val="left"/>
+        <w:rPr>
+          <w:b w:val="false"/>
+          <w:bCs w:val="false"/>
+        </w:rPr>
+      </w:pPr>
+      <w:r>
+        <w:rPr>
+          <w:b w:val="false"/>
+          <w:bCs w:val="false"/>
+        </w:rPr>
+        <w:t>Minor HTML only</w:t>
+      </w:r>
+    </w:p>
+    <w:p>
+      <w:pPr>
+        <w:pStyle w:val="Normal"/>
+        <w:widowControl/>
+        <w:numPr>
+          <w:ilvl w:val="0"/>
+          <w:numId w:val="6"/>
+        </w:numPr>
+        <w:suppressAutoHyphens w:val="true"/>
+        <w:bidi w:val="0"/>
+        <w:spacing w:lineRule="auto" w:line="252" w:before="0" w:after="160"/>
+        <w:jc w:val="left"/>
+        <w:rPr>
+          <w:b/>
+          <w:bCs/>
+        </w:rPr>
+      </w:pPr>
+      <w:r>
+        <w:rPr>
+          <w:b/>
+          <w:bCs/>
+        </w:rPr>
+        <w:t>siteEditDirections</w:t>
+      </w:r>
+    </w:p>
+    <w:p>
+      <w:pPr>
+        <w:pStyle w:val="Normal"/>
+        <w:widowControl/>
+        <w:numPr>
+          <w:ilvl w:val="1"/>
+          <w:numId w:val="6"/>
+        </w:numPr>
+        <w:suppressAutoHyphens w:val="true"/>
+        <w:bidi w:val="0"/>
+        <w:spacing w:lineRule="auto" w:line="252" w:before="0" w:after="160"/>
+        <w:jc w:val="left"/>
+        <w:rPr>
+          <w:b w:val="false"/>
+          <w:bCs w:val="false"/>
+        </w:rPr>
+      </w:pPr>
+      <w:r>
+        <w:rPr>
+          <w:b w:val="false"/>
+          <w:bCs w:val="false"/>
+        </w:rPr>
+        <w:t>If editing an existing site, the directions to do so.</w:t>
+      </w:r>
+    </w:p>
+    <w:p>
+      <w:pPr>
+        <w:pStyle w:val="Normal"/>
+        <w:widowControl/>
+        <w:numPr>
+          <w:ilvl w:val="1"/>
+          <w:numId w:val="6"/>
+        </w:numPr>
+        <w:suppressAutoHyphens w:val="true"/>
+        <w:bidi w:val="0"/>
+        <w:spacing w:lineRule="auto" w:line="252" w:before="0" w:after="160"/>
+        <w:jc w:val="left"/>
+        <w:rPr>
+          <w:b w:val="false"/>
+          <w:bCs w:val="false"/>
+        </w:rPr>
+      </w:pPr>
+      <w:r>
+        <w:rPr>
+          <w:b w:val="false"/>
+          <w:bCs w:val="false"/>
+        </w:rPr>
+        <w:t>Minor HTML only</w:t>
+      </w:r>
+    </w:p>
+    <w:p>
+      <w:pPr>
+        <w:pStyle w:val="Normal"/>
+        <w:widowControl/>
+        <w:numPr>
+          <w:ilvl w:val="0"/>
+          <w:numId w:val="6"/>
+        </w:numPr>
+        <w:suppressAutoHyphens w:val="true"/>
+        <w:bidi w:val="0"/>
+        <w:spacing w:lineRule="auto" w:line="252" w:before="0" w:after="160"/>
+        <w:jc w:val="left"/>
+        <w:rPr>
+          <w:b/>
+          <w:bCs/>
+        </w:rPr>
+      </w:pPr>
+      <w:r>
+        <w:rPr>
+          <w:b/>
+          <w:bCs/>
+        </w:rPr>
+        <w:t>siteEditDefinitions</w:t>
+      </w:r>
+    </w:p>
+    <w:p>
+      <w:pPr>
+        <w:pStyle w:val="Normal"/>
+        <w:widowControl/>
+        <w:numPr>
+          <w:ilvl w:val="1"/>
+          <w:numId w:val="6"/>
+        </w:numPr>
+        <w:suppressAutoHyphens w:val="true"/>
+        <w:bidi w:val="0"/>
+        <w:spacing w:lineRule="auto" w:line="252" w:before="0" w:after="160"/>
+        <w:jc w:val="left"/>
+        <w:rPr>
+          <w:b w:val="false"/>
+          <w:bCs w:val="false"/>
+        </w:rPr>
+      </w:pPr>
+      <w:r>
+        <w:rPr>
+          <w:b w:val="false"/>
+          <w:bCs w:val="false"/>
+        </w:rPr>
+        <w:t>definitions of terms to clarify any ambiguity</w:t>
+      </w:r>
+    </w:p>
+    <w:p>
+      <w:pPr>
+        <w:pStyle w:val="Normal"/>
+        <w:widowControl/>
+        <w:numPr>
+          <w:ilvl w:val="1"/>
+          <w:numId w:val="6"/>
+        </w:numPr>
+        <w:suppressAutoHyphens w:val="true"/>
+        <w:bidi w:val="0"/>
+        <w:spacing w:lineRule="auto" w:line="252" w:before="0" w:after="160"/>
+        <w:jc w:val="left"/>
+        <w:rPr>
+          <w:b w:val="false"/>
+          <w:bCs w:val="false"/>
+        </w:rPr>
+      </w:pPr>
+      <w:r>
+        <w:rPr>
+          <w:b w:val="false"/>
+          <w:bCs w:val="false"/>
+        </w:rPr>
+        <w:t>In this case, specifically what a 'Site' and a 'Pit' are</w:t>
+      </w:r>
+    </w:p>
+    <w:p>
+      <w:pPr>
+        <w:pStyle w:val="Normal"/>
+        <w:widowControl/>
+        <w:numPr>
+          <w:ilvl w:val="1"/>
+          <w:numId w:val="6"/>
+        </w:numPr>
+        <w:suppressAutoHyphens w:val="true"/>
+        <w:bidi w:val="0"/>
+        <w:spacing w:lineRule="auto" w:line="252" w:before="0" w:after="160"/>
+        <w:jc w:val="left"/>
+        <w:rPr>
+          <w:b w:val="false"/>
+          <w:bCs w:val="false"/>
+        </w:rPr>
+      </w:pPr>
+      <w:r>
+        <w:rPr>
+          <w:b w:val="false"/>
+          <w:bCs w:val="false"/>
+        </w:rPr>
+        <w:t>HTML required</w:t>
+      </w:r>
+    </w:p>
+    <w:p>
+      <w:pPr>
+        <w:pStyle w:val="Normal"/>
+        <w:widowControl/>
+        <w:suppressAutoHyphens w:val="true"/>
+        <w:bidi w:val="0"/>
+        <w:spacing w:lineRule="auto" w:line="252" w:before="0" w:after="160"/>
+        <w:jc w:val="left"/>
+        <w:rPr>
+          <w:b w:val="false"/>
+          <w:bCs w:val="false"/>
+        </w:rPr>
+      </w:pPr>
+      <w:r>
+        <w:rPr>
+          <w:b w:val="false"/>
+          <w:bCs w:val="false"/>
+        </w:rPr>
+      </w:r>
+    </w:p>
+    <w:p>
+      <w:pPr>
+        <w:pStyle w:val="Normal"/>
+        <w:widowControl/>
+        <w:suppressAutoHyphens w:val="true"/>
+        <w:bidi w:val="0"/>
+        <w:spacing w:lineRule="auto" w:line="252" w:before="0" w:after="160"/>
+        <w:jc w:val="left"/>
+        <w:rPr>
+          <w:b w:val="false"/>
+          <w:bCs w:val="false"/>
+        </w:rPr>
+      </w:pPr>
+      <w:r>
+        <w:rPr>
+          <w:b w:val="false"/>
+          <w:bCs w:val="false"/>
+        </w:rPr>
+      </w:r>
+    </w:p>
+    <w:p>
+      <w:pPr>
+        <w:pStyle w:val="Normal"/>
+        <w:pageBreakBefore/>
+        <w:widowControl/>
+        <w:suppressAutoHyphens w:val="true"/>
+        <w:bidi w:val="0"/>
+        <w:spacing w:lineRule="auto" w:line="252" w:before="0" w:after="160"/>
+        <w:jc w:val="left"/>
+        <w:rPr>
+          <w:b w:val="false"/>
+          <w:bCs w:val="false"/>
+        </w:rPr>
+      </w:pPr>
+      <w:r>
+        <w:rPr>
+          <w:b w:val="false"/>
+          <w:bCs w:val="false"/>
+        </w:rPr>
+      </w:r>
+    </w:p>
+    <w:p>
+      <w:pPr>
+        <w:pStyle w:val="Normal"/>
+        <w:widowControl/>
+        <w:suppressAutoHyphens w:val="true"/>
+        <w:bidi w:val="0"/>
+        <w:spacing w:lineRule="auto" w:line="252" w:before="0" w:after="160"/>
+        <w:jc w:val="left"/>
+        <w:rPr>
+          <w:b/>
+          <w:bCs/>
+        </w:rPr>
+      </w:pPr>
+      <w:r>
+        <w:rPr>
+          <w:b w:val="false"/>
+          <w:bCs w:val="false"/>
+        </w:rPr>
+        <w:tab/>
+      </w:r>
+      <w:r>
+        <w:rPr>
+          <w:b/>
+          <w:bCs/>
+        </w:rPr>
+        <w:t>Pit Create/Edit Page:</w:t>
+      </w:r>
+    </w:p>
+    <w:p>
+      <w:pPr>
+        <w:pStyle w:val="Normal"/>
+        <w:widowControl/>
+        <w:suppressAutoHyphens w:val="true"/>
+        <w:bidi w:val="0"/>
+        <w:spacing w:lineRule="auto" w:line="252" w:before="0" w:after="160"/>
+        <w:jc w:val="center"/>
+        <w:rPr>
+          <w:b w:val="false"/>
+          <w:bCs w:val="false"/>
+        </w:rPr>
+      </w:pPr>
+      <w:r>
+        <w:rPr>
+          <w:b w:val="false"/>
+          <w:bCs w:val="false"/>
+        </w:rPr>
+        <w:drawing>
+          <wp:anchor behindDoc="0" distT="0" distB="0" distL="0" distR="0" simplePos="0" locked="0" layoutInCell="1" allowOverlap="1" relativeHeight="22">
+            <wp:simplePos x="0" y="0"/>
+            <wp:positionH relativeFrom="column">
+              <wp:align>center</wp:align>
+            </wp:positionH>
+            <wp:positionV relativeFrom="paragraph">
+              <wp:align>top</wp:align>
+            </wp:positionV>
+            <wp:extent cx="5212715" cy="1727200"/>
+            <wp:effectExtent l="0" t="0" r="0" b="0"/>
+            <wp:wrapSquare wrapText="largest"/>
+            <wp:docPr id="22" name="Picture" descr=""/>
+            <wp:cNvGraphicFramePr>
+              <a:graphicFrameLocks xmlns:a="http://schemas.openxmlformats.org/drawingml/2006/main" noChangeAspect="1"/>
+            </wp:cNvGraphicFramePr>
+            <a:graphic xmlns:a="http://schemas.openxmlformats.org/drawingml/2006/main">
+              <a:graphicData uri="http://schemas.openxmlformats.org/drawingml/2006/picture">
+                <pic:pic xmlns:pic="http://schemas.openxmlformats.org/drawingml/2006/picture">
+                  <pic:nvPicPr>
+                    <pic:cNvPr id="22" name="Picture" descr=""/>
+                    <pic:cNvPicPr>
+                      <a:picLocks noChangeAspect="1" noChangeArrowheads="1"/>
+                    </pic:cNvPicPr>
+                  </pic:nvPicPr>
+                  <pic:blipFill>
+                    <a:blip r:embed="rId24"/>
+                    <a:stretch>
+                      <a:fillRect/>
+                    </a:stretch>
+                  </pic:blipFill>
+                  <pic:spPr bwMode="auto">
+                    <a:xfrm>
+                      <a:off x="0" y="0"/>
+                      <a:ext cx="5212715" cy="1727200"/>
+                    </a:xfrm>
+                    <a:prstGeom prst="rect">
+                      <a:avLst/>
+                    </a:prstGeom>
+                    <a:noFill/>
+                    <a:ln w="9525">
+                      <a:noFill/>
+                      <a:miter lim="800000"/>
+                      <a:headEnd/>
+                      <a:tailEnd/>
+                    </a:ln>
+                  </pic:spPr>
+                </pic:pic>
+              </a:graphicData>
+            </a:graphic>
+          </wp:anchor>
+        </w:drawing>
+      </w:r>
+    </w:p>
+    <w:p>
+      <w:pPr>
+        <w:pStyle w:val="Normal"/>
+        <w:widowControl/>
+        <w:suppressAutoHyphens w:val="true"/>
+        <w:bidi w:val="0"/>
+        <w:spacing w:lineRule="auto" w:line="252" w:before="0" w:after="160"/>
+        <w:jc w:val="left"/>
+        <w:rPr>
+          <w:b w:val="false"/>
+          <w:bCs w:val="false"/>
+        </w:rPr>
+      </w:pPr>
+      <w:r>
+        <w:rPr>
+          <w:b w:val="false"/>
+          <w:bCs w:val="false"/>
+        </w:rPr>
+      </w:r>
+    </w:p>
+    <w:p>
+      <w:pPr>
+        <w:pStyle w:val="Normal"/>
+        <w:widowControl/>
+        <w:suppressAutoHyphens w:val="true"/>
+        <w:bidi w:val="0"/>
+        <w:spacing w:lineRule="auto" w:line="252" w:before="0" w:after="160"/>
+        <w:jc w:val="left"/>
+        <w:rPr>
+          <w:b w:val="false"/>
+          <w:bCs w:val="false"/>
+        </w:rPr>
+      </w:pPr>
+      <w:r>
+        <w:rPr>
+          <w:b w:val="false"/>
+          <w:bCs w:val="false"/>
+        </w:rPr>
+      </w:r>
+    </w:p>
+    <w:p>
+      <w:pPr>
+        <w:pStyle w:val="Normal"/>
+        <w:widowControl/>
+        <w:suppressAutoHyphens w:val="true"/>
+        <w:bidi w:val="0"/>
+        <w:spacing w:lineRule="auto" w:line="252" w:before="0" w:after="160"/>
+        <w:jc w:val="left"/>
+        <w:rPr>
+          <w:b w:val="false"/>
+          <w:bCs w:val="false"/>
+        </w:rPr>
+      </w:pPr>
+      <w:r>
+        <w:rPr>
+          <w:b w:val="false"/>
+          <w:bCs w:val="false"/>
+        </w:rPr>
+      </w:r>
+    </w:p>
+    <w:p>
+      <w:pPr>
+        <w:pStyle w:val="Normal"/>
+        <w:widowControl/>
+        <w:suppressAutoHyphens w:val="true"/>
+        <w:bidi w:val="0"/>
+        <w:spacing w:lineRule="auto" w:line="252" w:before="0" w:after="160"/>
+        <w:jc w:val="left"/>
+        <w:rPr>
+          <w:b w:val="false"/>
+          <w:bCs w:val="false"/>
+        </w:rPr>
+      </w:pPr>
+      <w:r>
+        <w:rPr>
+          <w:b w:val="false"/>
+          <w:bCs w:val="false"/>
+        </w:rPr>
+      </w:r>
+    </w:p>
+    <w:p>
+      <w:pPr>
+        <w:pStyle w:val="Normal"/>
+        <w:widowControl/>
+        <w:suppressAutoHyphens w:val="true"/>
+        <w:bidi w:val="0"/>
+        <w:spacing w:lineRule="auto" w:line="252" w:before="0" w:after="160"/>
+        <w:jc w:val="left"/>
+        <w:rPr>
+          <w:b w:val="false"/>
+          <w:bCs w:val="false"/>
+        </w:rPr>
+      </w:pPr>
+      <w:r>
+        <w:rPr>
+          <w:b w:val="false"/>
+          <w:bCs w:val="false"/>
+        </w:rPr>
+      </w:r>
+    </w:p>
+    <w:p>
+      <w:pPr>
+        <w:pStyle w:val="Normal"/>
+        <w:widowControl/>
+        <w:suppressAutoHyphens w:val="true"/>
+        <w:bidi w:val="0"/>
+        <w:spacing w:lineRule="auto" w:line="252" w:before="0" w:after="160"/>
+        <w:jc w:val="left"/>
+        <w:rPr>
+          <w:b w:val="false"/>
+          <w:bCs w:val="false"/>
+        </w:rPr>
+      </w:pPr>
+      <w:r>
+        <w:rPr>
+          <w:b w:val="false"/>
+          <w:bCs w:val="false"/>
+        </w:rPr>
+      </w:r>
+    </w:p>
+    <w:p>
+      <w:pPr>
+        <w:pStyle w:val="Normal"/>
+        <w:widowControl/>
+        <w:suppressAutoHyphens w:val="true"/>
+        <w:bidi w:val="0"/>
+        <w:spacing w:lineRule="auto" w:line="252" w:before="0" w:after="160"/>
+        <w:jc w:val="left"/>
+        <w:rPr>
+          <w:b w:val="false"/>
+          <w:bCs w:val="false"/>
+        </w:rPr>
+      </w:pPr>
+      <w:r>
+        <w:rPr>
+          <w:b w:val="false"/>
+          <w:bCs w:val="false"/>
+        </w:rPr>
+      </w:r>
+    </w:p>
+    <w:p>
+      <w:pPr>
+        <w:pStyle w:val="Normal"/>
+        <w:widowControl/>
+        <w:numPr>
+          <w:ilvl w:val="0"/>
+          <w:numId w:val="7"/>
+        </w:numPr>
+        <w:suppressAutoHyphens w:val="true"/>
+        <w:bidi w:val="0"/>
+        <w:spacing w:lineRule="auto" w:line="252" w:before="0" w:after="160"/>
+        <w:jc w:val="left"/>
+        <w:rPr>
+          <w:b/>
+          <w:bCs/>
+        </w:rPr>
+      </w:pPr>
+      <w:r>
+        <w:rPr>
+          <w:b/>
+          <w:bCs/>
+        </w:rPr>
+        <w:t>pitDisclaimer</w:t>
+      </w:r>
+    </w:p>
+    <w:p>
+      <w:pPr>
+        <w:pStyle w:val="Normal"/>
+        <w:widowControl/>
+        <w:numPr>
+          <w:ilvl w:val="1"/>
+          <w:numId w:val="7"/>
+        </w:numPr>
+        <w:suppressAutoHyphens w:val="true"/>
+        <w:bidi w:val="0"/>
+        <w:spacing w:lineRule="auto" w:line="252" w:before="0" w:after="160"/>
+        <w:jc w:val="left"/>
+        <w:rPr>
+          <w:b w:val="false"/>
+          <w:bCs w:val="false"/>
+        </w:rPr>
+      </w:pPr>
+      <w:r>
+        <w:rPr>
+          <w:b w:val="false"/>
+          <w:bCs w:val="false"/>
+        </w:rPr>
+        <w:t>a reminder for the user that they don't need to draw pits they don't need to restore</w:t>
+      </w:r>
+    </w:p>
+    <w:p>
+      <w:pPr>
+        <w:pStyle w:val="Normal"/>
+        <w:widowControl/>
+        <w:numPr>
+          <w:ilvl w:val="1"/>
+          <w:numId w:val="7"/>
+        </w:numPr>
+        <w:suppressAutoHyphens w:val="true"/>
+        <w:bidi w:val="0"/>
+        <w:spacing w:lineRule="auto" w:line="252" w:before="0" w:after="160"/>
+        <w:jc w:val="left"/>
+        <w:rPr>
+          <w:b w:val="false"/>
+          <w:bCs w:val="false"/>
+        </w:rPr>
+      </w:pPr>
+      <w:r>
+        <w:rPr>
+          <w:b w:val="false"/>
+          <w:bCs w:val="false"/>
+        </w:rPr>
+        <w:t>no HTML</w:t>
+      </w:r>
+    </w:p>
+    <w:p>
+      <w:pPr>
+        <w:pStyle w:val="Normal"/>
+        <w:widowControl/>
+        <w:numPr>
+          <w:ilvl w:val="0"/>
+          <w:numId w:val="7"/>
+        </w:numPr>
+        <w:suppressAutoHyphens w:val="true"/>
+        <w:bidi w:val="0"/>
+        <w:spacing w:lineRule="auto" w:line="252" w:before="0" w:after="160"/>
+        <w:jc w:val="left"/>
+        <w:rPr>
+          <w:b/>
+          <w:bCs/>
+        </w:rPr>
+      </w:pPr>
+      <w:r>
+        <w:rPr>
+          <w:b/>
+          <w:bCs/>
+        </w:rPr>
+        <w:t>pitCreateDirections</w:t>
+      </w:r>
+    </w:p>
+    <w:p>
+      <w:pPr>
+        <w:pStyle w:val="Normal"/>
+        <w:widowControl/>
+        <w:numPr>
+          <w:ilvl w:val="1"/>
+          <w:numId w:val="7"/>
+        </w:numPr>
+        <w:suppressAutoHyphens w:val="true"/>
+        <w:bidi w:val="0"/>
+        <w:spacing w:lineRule="auto" w:line="252" w:before="0" w:after="160"/>
+        <w:jc w:val="left"/>
+        <w:rPr>
+          <w:b w:val="false"/>
+          <w:bCs w:val="false"/>
+        </w:rPr>
+      </w:pPr>
+      <w:r>
+        <w:rPr>
+          <w:b w:val="false"/>
+          <w:bCs w:val="false"/>
+        </w:rPr>
+        <w:t>If creating a new pit, directions to help user do so.</w:t>
+      </w:r>
+    </w:p>
+    <w:p>
+      <w:pPr>
+        <w:pStyle w:val="Normal"/>
+        <w:widowControl/>
+        <w:numPr>
+          <w:ilvl w:val="1"/>
+          <w:numId w:val="7"/>
+        </w:numPr>
+        <w:suppressAutoHyphens w:val="true"/>
+        <w:bidi w:val="0"/>
+        <w:spacing w:lineRule="auto" w:line="252" w:before="0" w:after="160"/>
+        <w:jc w:val="left"/>
+        <w:rPr>
+          <w:b w:val="false"/>
+          <w:bCs w:val="false"/>
+        </w:rPr>
+      </w:pPr>
+      <w:r>
+        <w:rPr>
+          <w:b w:val="false"/>
+          <w:bCs w:val="false"/>
+        </w:rPr>
+        <w:t>No HTML required unless directions get complicated.</w:t>
+      </w:r>
+    </w:p>
+    <w:p>
+      <w:pPr>
+        <w:pStyle w:val="Normal"/>
+        <w:widowControl/>
+        <w:numPr>
+          <w:ilvl w:val="0"/>
+          <w:numId w:val="7"/>
+        </w:numPr>
+        <w:suppressAutoHyphens w:val="true"/>
+        <w:bidi w:val="0"/>
+        <w:spacing w:lineRule="auto" w:line="252" w:before="0" w:after="160"/>
+        <w:jc w:val="left"/>
+        <w:rPr>
+          <w:b/>
+          <w:bCs/>
+        </w:rPr>
+      </w:pPr>
+      <w:r>
+        <w:rPr>
+          <w:b/>
+          <w:bCs/>
+        </w:rPr>
+        <w:t>pitEditDirections</w:t>
+      </w:r>
+    </w:p>
+    <w:p>
+      <w:pPr>
+        <w:pStyle w:val="Normal"/>
+        <w:widowControl/>
+        <w:numPr>
+          <w:ilvl w:val="1"/>
+          <w:numId w:val="7"/>
+        </w:numPr>
+        <w:suppressAutoHyphens w:val="true"/>
+        <w:bidi w:val="0"/>
+        <w:spacing w:lineRule="auto" w:line="252" w:before="0" w:after="160"/>
+        <w:jc w:val="left"/>
+        <w:rPr>
+          <w:b w:val="false"/>
+          <w:bCs w:val="false"/>
+        </w:rPr>
+      </w:pPr>
+      <w:r>
+        <w:rPr>
+          <w:b w:val="false"/>
+          <w:bCs w:val="false"/>
+        </w:rPr>
+        <w:t>If editing and existing pit, directions to help user do so.</w:t>
+      </w:r>
+    </w:p>
+    <w:p>
+      <w:pPr>
+        <w:pStyle w:val="Normal"/>
+        <w:widowControl/>
+        <w:numPr>
+          <w:ilvl w:val="1"/>
+          <w:numId w:val="7"/>
+        </w:numPr>
+        <w:suppressAutoHyphens w:val="true"/>
+        <w:bidi w:val="0"/>
+        <w:spacing w:lineRule="auto" w:line="252" w:before="0" w:after="160"/>
+        <w:jc w:val="left"/>
+        <w:rPr>
+          <w:b w:val="false"/>
+          <w:bCs w:val="false"/>
+        </w:rPr>
+      </w:pPr>
+      <w:r>
+        <w:rPr>
+          <w:b w:val="false"/>
+          <w:bCs w:val="false"/>
+        </w:rPr>
+        <w:t>No HTML required unless directions get complicated.</w:t>
       </w:r>
     </w:p>
     <w:sectPr>
@@ -2886,6 +6002,828 @@
   <w:abstractNum w:abstractNumId="2">
     <w:lvl w:ilvl="0">
       <w:start w:val="1"/>
+      <w:numFmt w:val="bullet"/>
+      <w:lvlText w:val=""/>
+      <w:lvlJc w:val="left"/>
+      <w:pPr>
+        <w:tabs>
+          <w:tab w:val="num" w:pos="1440"/>
+        </w:tabs>
+        <w:ind w:left="1440" w:hanging="360"/>
+      </w:pPr>
+      <w:rPr>
+        <w:rFonts w:ascii="Symbol" w:hAnsi="Symbol" w:cs="Symbol" w:hint="default"/>
+      </w:rPr>
+    </w:lvl>
+    <w:lvl w:ilvl="1">
+      <w:start w:val="1"/>
+      <w:numFmt w:val="bullet"/>
+      <w:lvlText w:val="◦"/>
+      <w:lvlJc w:val="left"/>
+      <w:pPr>
+        <w:tabs>
+          <w:tab w:val="num" w:pos="1800"/>
+        </w:tabs>
+        <w:ind w:left="1800" w:hanging="360"/>
+      </w:pPr>
+      <w:rPr>
+        <w:rFonts w:ascii="OpenSymbol" w:hAnsi="OpenSymbol" w:cs="OpenSymbol" w:hint="default"/>
+      </w:rPr>
+    </w:lvl>
+    <w:lvl w:ilvl="2">
+      <w:start w:val="1"/>
+      <w:numFmt w:val="bullet"/>
+      <w:lvlText w:val="▪"/>
+      <w:lvlJc w:val="left"/>
+      <w:pPr>
+        <w:tabs>
+          <w:tab w:val="num" w:pos="2160"/>
+        </w:tabs>
+        <w:ind w:left="2160" w:hanging="360"/>
+      </w:pPr>
+      <w:rPr>
+        <w:rFonts w:ascii="OpenSymbol" w:hAnsi="OpenSymbol" w:cs="OpenSymbol" w:hint="default"/>
+      </w:rPr>
+    </w:lvl>
+    <w:lvl w:ilvl="3">
+      <w:start w:val="1"/>
+      <w:numFmt w:val="bullet"/>
+      <w:lvlText w:val=""/>
+      <w:lvlJc w:val="left"/>
+      <w:pPr>
+        <w:tabs>
+          <w:tab w:val="num" w:pos="2520"/>
+        </w:tabs>
+        <w:ind w:left="2520" w:hanging="360"/>
+      </w:pPr>
+      <w:rPr>
+        <w:rFonts w:ascii="Symbol" w:hAnsi="Symbol" w:cs="Symbol" w:hint="default"/>
+      </w:rPr>
+    </w:lvl>
+    <w:lvl w:ilvl="4">
+      <w:start w:val="1"/>
+      <w:numFmt w:val="bullet"/>
+      <w:lvlText w:val="◦"/>
+      <w:lvlJc w:val="left"/>
+      <w:pPr>
+        <w:tabs>
+          <w:tab w:val="num" w:pos="2880"/>
+        </w:tabs>
+        <w:ind w:left="2880" w:hanging="360"/>
+      </w:pPr>
+      <w:rPr>
+        <w:rFonts w:ascii="OpenSymbol" w:hAnsi="OpenSymbol" w:cs="OpenSymbol" w:hint="default"/>
+      </w:rPr>
+    </w:lvl>
+    <w:lvl w:ilvl="5">
+      <w:start w:val="1"/>
+      <w:numFmt w:val="bullet"/>
+      <w:lvlText w:val="▪"/>
+      <w:lvlJc w:val="left"/>
+      <w:pPr>
+        <w:tabs>
+          <w:tab w:val="num" w:pos="3240"/>
+        </w:tabs>
+        <w:ind w:left="3240" w:hanging="360"/>
+      </w:pPr>
+      <w:rPr>
+        <w:rFonts w:ascii="OpenSymbol" w:hAnsi="OpenSymbol" w:cs="OpenSymbol" w:hint="default"/>
+      </w:rPr>
+    </w:lvl>
+    <w:lvl w:ilvl="6">
+      <w:start w:val="1"/>
+      <w:numFmt w:val="bullet"/>
+      <w:lvlText w:val=""/>
+      <w:lvlJc w:val="left"/>
+      <w:pPr>
+        <w:tabs>
+          <w:tab w:val="num" w:pos="3600"/>
+        </w:tabs>
+        <w:ind w:left="3600" w:hanging="360"/>
+      </w:pPr>
+      <w:rPr>
+        <w:rFonts w:ascii="Symbol" w:hAnsi="Symbol" w:cs="Symbol" w:hint="default"/>
+      </w:rPr>
+    </w:lvl>
+    <w:lvl w:ilvl="7">
+      <w:start w:val="1"/>
+      <w:numFmt w:val="bullet"/>
+      <w:lvlText w:val="◦"/>
+      <w:lvlJc w:val="left"/>
+      <w:pPr>
+        <w:tabs>
+          <w:tab w:val="num" w:pos="3960"/>
+        </w:tabs>
+        <w:ind w:left="3960" w:hanging="360"/>
+      </w:pPr>
+      <w:rPr>
+        <w:rFonts w:ascii="OpenSymbol" w:hAnsi="OpenSymbol" w:cs="OpenSymbol" w:hint="default"/>
+      </w:rPr>
+    </w:lvl>
+    <w:lvl w:ilvl="8">
+      <w:start w:val="1"/>
+      <w:numFmt w:val="bullet"/>
+      <w:lvlText w:val="▪"/>
+      <w:lvlJc w:val="left"/>
+      <w:pPr>
+        <w:tabs>
+          <w:tab w:val="num" w:pos="4320"/>
+        </w:tabs>
+        <w:ind w:left="4320" w:hanging="360"/>
+      </w:pPr>
+      <w:rPr>
+        <w:rFonts w:ascii="OpenSymbol" w:hAnsi="OpenSymbol" w:cs="OpenSymbol" w:hint="default"/>
+      </w:rPr>
+    </w:lvl>
+  </w:abstractNum>
+  <w:abstractNum w:abstractNumId="3">
+    <w:lvl w:ilvl="0">
+      <w:start w:val="1"/>
+      <w:numFmt w:val="bullet"/>
+      <w:lvlText w:val=""/>
+      <w:lvlJc w:val="left"/>
+      <w:pPr>
+        <w:tabs>
+          <w:tab w:val="num" w:pos="2160"/>
+        </w:tabs>
+        <w:ind w:left="2160" w:hanging="360"/>
+      </w:pPr>
+      <w:rPr>
+        <w:rFonts w:ascii="Symbol" w:hAnsi="Symbol" w:cs="Symbol" w:hint="default"/>
+      </w:rPr>
+    </w:lvl>
+    <w:lvl w:ilvl="1">
+      <w:start w:val="1"/>
+      <w:numFmt w:val="bullet"/>
+      <w:lvlText w:val="◦"/>
+      <w:lvlJc w:val="left"/>
+      <w:pPr>
+        <w:tabs>
+          <w:tab w:val="num" w:pos="2520"/>
+        </w:tabs>
+        <w:ind w:left="2520" w:hanging="360"/>
+      </w:pPr>
+      <w:rPr>
+        <w:rFonts w:ascii="OpenSymbol" w:hAnsi="OpenSymbol" w:cs="OpenSymbol" w:hint="default"/>
+      </w:rPr>
+    </w:lvl>
+    <w:lvl w:ilvl="2">
+      <w:start w:val="1"/>
+      <w:numFmt w:val="bullet"/>
+      <w:lvlText w:val="▪"/>
+      <w:lvlJc w:val="left"/>
+      <w:pPr>
+        <w:tabs>
+          <w:tab w:val="num" w:pos="2880"/>
+        </w:tabs>
+        <w:ind w:left="2880" w:hanging="360"/>
+      </w:pPr>
+      <w:rPr>
+        <w:rFonts w:ascii="OpenSymbol" w:hAnsi="OpenSymbol" w:cs="OpenSymbol" w:hint="default"/>
+      </w:rPr>
+    </w:lvl>
+    <w:lvl w:ilvl="3">
+      <w:start w:val="1"/>
+      <w:numFmt w:val="bullet"/>
+      <w:lvlText w:val=""/>
+      <w:lvlJc w:val="left"/>
+      <w:pPr>
+        <w:tabs>
+          <w:tab w:val="num" w:pos="3240"/>
+        </w:tabs>
+        <w:ind w:left="3240" w:hanging="360"/>
+      </w:pPr>
+      <w:rPr>
+        <w:rFonts w:ascii="Symbol" w:hAnsi="Symbol" w:cs="Symbol" w:hint="default"/>
+      </w:rPr>
+    </w:lvl>
+    <w:lvl w:ilvl="4">
+      <w:start w:val="1"/>
+      <w:numFmt w:val="bullet"/>
+      <w:lvlText w:val="◦"/>
+      <w:lvlJc w:val="left"/>
+      <w:pPr>
+        <w:tabs>
+          <w:tab w:val="num" w:pos="3600"/>
+        </w:tabs>
+        <w:ind w:left="3600" w:hanging="360"/>
+      </w:pPr>
+      <w:rPr>
+        <w:rFonts w:ascii="OpenSymbol" w:hAnsi="OpenSymbol" w:cs="OpenSymbol" w:hint="default"/>
+      </w:rPr>
+    </w:lvl>
+    <w:lvl w:ilvl="5">
+      <w:start w:val="1"/>
+      <w:numFmt w:val="bullet"/>
+      <w:lvlText w:val="▪"/>
+      <w:lvlJc w:val="left"/>
+      <w:pPr>
+        <w:tabs>
+          <w:tab w:val="num" w:pos="3960"/>
+        </w:tabs>
+        <w:ind w:left="3960" w:hanging="360"/>
+      </w:pPr>
+      <w:rPr>
+        <w:rFonts w:ascii="OpenSymbol" w:hAnsi="OpenSymbol" w:cs="OpenSymbol" w:hint="default"/>
+      </w:rPr>
+    </w:lvl>
+    <w:lvl w:ilvl="6">
+      <w:start w:val="1"/>
+      <w:numFmt w:val="bullet"/>
+      <w:lvlText w:val=""/>
+      <w:lvlJc w:val="left"/>
+      <w:pPr>
+        <w:tabs>
+          <w:tab w:val="num" w:pos="4320"/>
+        </w:tabs>
+        <w:ind w:left="4320" w:hanging="360"/>
+      </w:pPr>
+      <w:rPr>
+        <w:rFonts w:ascii="Symbol" w:hAnsi="Symbol" w:cs="Symbol" w:hint="default"/>
+      </w:rPr>
+    </w:lvl>
+    <w:lvl w:ilvl="7">
+      <w:start w:val="1"/>
+      <w:numFmt w:val="bullet"/>
+      <w:lvlText w:val="◦"/>
+      <w:lvlJc w:val="left"/>
+      <w:pPr>
+        <w:tabs>
+          <w:tab w:val="num" w:pos="4680"/>
+        </w:tabs>
+        <w:ind w:left="4680" w:hanging="360"/>
+      </w:pPr>
+      <w:rPr>
+        <w:rFonts w:ascii="OpenSymbol" w:hAnsi="OpenSymbol" w:cs="OpenSymbol" w:hint="default"/>
+      </w:rPr>
+    </w:lvl>
+    <w:lvl w:ilvl="8">
+      <w:start w:val="1"/>
+      <w:numFmt w:val="bullet"/>
+      <w:lvlText w:val="▪"/>
+      <w:lvlJc w:val="left"/>
+      <w:pPr>
+        <w:tabs>
+          <w:tab w:val="num" w:pos="5040"/>
+        </w:tabs>
+        <w:ind w:left="5040" w:hanging="360"/>
+      </w:pPr>
+      <w:rPr>
+        <w:rFonts w:ascii="OpenSymbol" w:hAnsi="OpenSymbol" w:cs="OpenSymbol" w:hint="default"/>
+      </w:rPr>
+    </w:lvl>
+  </w:abstractNum>
+  <w:abstractNum w:abstractNumId="4">
+    <w:lvl w:ilvl="0">
+      <w:start w:val="1"/>
+      <w:numFmt w:val="bullet"/>
+      <w:lvlText w:val=""/>
+      <w:lvlJc w:val="left"/>
+      <w:pPr>
+        <w:tabs>
+          <w:tab w:val="num" w:pos="2160"/>
+        </w:tabs>
+        <w:ind w:left="2160" w:hanging="360"/>
+      </w:pPr>
+      <w:rPr>
+        <w:rFonts w:ascii="Symbol" w:hAnsi="Symbol" w:cs="Symbol" w:hint="default"/>
+      </w:rPr>
+    </w:lvl>
+    <w:lvl w:ilvl="1">
+      <w:start w:val="1"/>
+      <w:numFmt w:val="bullet"/>
+      <w:lvlText w:val="◦"/>
+      <w:lvlJc w:val="left"/>
+      <w:pPr>
+        <w:tabs>
+          <w:tab w:val="num" w:pos="2520"/>
+        </w:tabs>
+        <w:ind w:left="2520" w:hanging="360"/>
+      </w:pPr>
+      <w:rPr>
+        <w:rFonts w:ascii="OpenSymbol" w:hAnsi="OpenSymbol" w:cs="OpenSymbol" w:hint="default"/>
+      </w:rPr>
+    </w:lvl>
+    <w:lvl w:ilvl="2">
+      <w:start w:val="1"/>
+      <w:numFmt w:val="bullet"/>
+      <w:lvlText w:val="▪"/>
+      <w:lvlJc w:val="left"/>
+      <w:pPr>
+        <w:tabs>
+          <w:tab w:val="num" w:pos="2880"/>
+        </w:tabs>
+        <w:ind w:left="2880" w:hanging="360"/>
+      </w:pPr>
+      <w:rPr>
+        <w:rFonts w:ascii="OpenSymbol" w:hAnsi="OpenSymbol" w:cs="OpenSymbol" w:hint="default"/>
+      </w:rPr>
+    </w:lvl>
+    <w:lvl w:ilvl="3">
+      <w:start w:val="1"/>
+      <w:numFmt w:val="bullet"/>
+      <w:lvlText w:val=""/>
+      <w:lvlJc w:val="left"/>
+      <w:pPr>
+        <w:tabs>
+          <w:tab w:val="num" w:pos="3240"/>
+        </w:tabs>
+        <w:ind w:left="3240" w:hanging="360"/>
+      </w:pPr>
+      <w:rPr>
+        <w:rFonts w:ascii="Symbol" w:hAnsi="Symbol" w:cs="Symbol" w:hint="default"/>
+      </w:rPr>
+    </w:lvl>
+    <w:lvl w:ilvl="4">
+      <w:start w:val="1"/>
+      <w:numFmt w:val="bullet"/>
+      <w:lvlText w:val="◦"/>
+      <w:lvlJc w:val="left"/>
+      <w:pPr>
+        <w:tabs>
+          <w:tab w:val="num" w:pos="3600"/>
+        </w:tabs>
+        <w:ind w:left="3600" w:hanging="360"/>
+      </w:pPr>
+      <w:rPr>
+        <w:rFonts w:ascii="OpenSymbol" w:hAnsi="OpenSymbol" w:cs="OpenSymbol" w:hint="default"/>
+      </w:rPr>
+    </w:lvl>
+    <w:lvl w:ilvl="5">
+      <w:start w:val="1"/>
+      <w:numFmt w:val="bullet"/>
+      <w:lvlText w:val="▪"/>
+      <w:lvlJc w:val="left"/>
+      <w:pPr>
+        <w:tabs>
+          <w:tab w:val="num" w:pos="3960"/>
+        </w:tabs>
+        <w:ind w:left="3960" w:hanging="360"/>
+      </w:pPr>
+      <w:rPr>
+        <w:rFonts w:ascii="OpenSymbol" w:hAnsi="OpenSymbol" w:cs="OpenSymbol" w:hint="default"/>
+      </w:rPr>
+    </w:lvl>
+    <w:lvl w:ilvl="6">
+      <w:start w:val="1"/>
+      <w:numFmt w:val="bullet"/>
+      <w:lvlText w:val=""/>
+      <w:lvlJc w:val="left"/>
+      <w:pPr>
+        <w:tabs>
+          <w:tab w:val="num" w:pos="4320"/>
+        </w:tabs>
+        <w:ind w:left="4320" w:hanging="360"/>
+      </w:pPr>
+      <w:rPr>
+        <w:rFonts w:ascii="Symbol" w:hAnsi="Symbol" w:cs="Symbol" w:hint="default"/>
+      </w:rPr>
+    </w:lvl>
+    <w:lvl w:ilvl="7">
+      <w:start w:val="1"/>
+      <w:numFmt w:val="bullet"/>
+      <w:lvlText w:val="◦"/>
+      <w:lvlJc w:val="left"/>
+      <w:pPr>
+        <w:tabs>
+          <w:tab w:val="num" w:pos="4680"/>
+        </w:tabs>
+        <w:ind w:left="4680" w:hanging="360"/>
+      </w:pPr>
+      <w:rPr>
+        <w:rFonts w:ascii="OpenSymbol" w:hAnsi="OpenSymbol" w:cs="OpenSymbol" w:hint="default"/>
+      </w:rPr>
+    </w:lvl>
+    <w:lvl w:ilvl="8">
+      <w:start w:val="1"/>
+      <w:numFmt w:val="bullet"/>
+      <w:lvlText w:val="▪"/>
+      <w:lvlJc w:val="left"/>
+      <w:pPr>
+        <w:tabs>
+          <w:tab w:val="num" w:pos="5040"/>
+        </w:tabs>
+        <w:ind w:left="5040" w:hanging="360"/>
+      </w:pPr>
+      <w:rPr>
+        <w:rFonts w:ascii="OpenSymbol" w:hAnsi="OpenSymbol" w:cs="OpenSymbol" w:hint="default"/>
+      </w:rPr>
+    </w:lvl>
+  </w:abstractNum>
+  <w:abstractNum w:abstractNumId="5">
+    <w:lvl w:ilvl="0">
+      <w:start w:val="1"/>
+      <w:numFmt w:val="bullet"/>
+      <w:lvlText w:val=""/>
+      <w:lvlJc w:val="left"/>
+      <w:pPr>
+        <w:tabs>
+          <w:tab w:val="num" w:pos="2160"/>
+        </w:tabs>
+        <w:ind w:left="2160" w:hanging="360"/>
+      </w:pPr>
+      <w:rPr>
+        <w:rFonts w:ascii="Symbol" w:hAnsi="Symbol" w:cs="Symbol" w:hint="default"/>
+      </w:rPr>
+    </w:lvl>
+    <w:lvl w:ilvl="1">
+      <w:start w:val="1"/>
+      <w:numFmt w:val="bullet"/>
+      <w:lvlText w:val="◦"/>
+      <w:lvlJc w:val="left"/>
+      <w:pPr>
+        <w:tabs>
+          <w:tab w:val="num" w:pos="2520"/>
+        </w:tabs>
+        <w:ind w:left="2520" w:hanging="360"/>
+      </w:pPr>
+      <w:rPr>
+        <w:rFonts w:ascii="OpenSymbol" w:hAnsi="OpenSymbol" w:cs="OpenSymbol" w:hint="default"/>
+      </w:rPr>
+    </w:lvl>
+    <w:lvl w:ilvl="2">
+      <w:start w:val="1"/>
+      <w:numFmt w:val="bullet"/>
+      <w:lvlText w:val="▪"/>
+      <w:lvlJc w:val="left"/>
+      <w:pPr>
+        <w:tabs>
+          <w:tab w:val="num" w:pos="2880"/>
+        </w:tabs>
+        <w:ind w:left="2880" w:hanging="360"/>
+      </w:pPr>
+      <w:rPr>
+        <w:rFonts w:ascii="OpenSymbol" w:hAnsi="OpenSymbol" w:cs="OpenSymbol" w:hint="default"/>
+      </w:rPr>
+    </w:lvl>
+    <w:lvl w:ilvl="3">
+      <w:start w:val="1"/>
+      <w:numFmt w:val="bullet"/>
+      <w:lvlText w:val=""/>
+      <w:lvlJc w:val="left"/>
+      <w:pPr>
+        <w:tabs>
+          <w:tab w:val="num" w:pos="3240"/>
+        </w:tabs>
+        <w:ind w:left="3240" w:hanging="360"/>
+      </w:pPr>
+      <w:rPr>
+        <w:rFonts w:ascii="Symbol" w:hAnsi="Symbol" w:cs="Symbol" w:hint="default"/>
+      </w:rPr>
+    </w:lvl>
+    <w:lvl w:ilvl="4">
+      <w:start w:val="1"/>
+      <w:numFmt w:val="bullet"/>
+      <w:lvlText w:val="◦"/>
+      <w:lvlJc w:val="left"/>
+      <w:pPr>
+        <w:tabs>
+          <w:tab w:val="num" w:pos="3600"/>
+        </w:tabs>
+        <w:ind w:left="3600" w:hanging="360"/>
+      </w:pPr>
+      <w:rPr>
+        <w:rFonts w:ascii="OpenSymbol" w:hAnsi="OpenSymbol" w:cs="OpenSymbol" w:hint="default"/>
+      </w:rPr>
+    </w:lvl>
+    <w:lvl w:ilvl="5">
+      <w:start w:val="1"/>
+      <w:numFmt w:val="bullet"/>
+      <w:lvlText w:val="▪"/>
+      <w:lvlJc w:val="left"/>
+      <w:pPr>
+        <w:tabs>
+          <w:tab w:val="num" w:pos="3960"/>
+        </w:tabs>
+        <w:ind w:left="3960" w:hanging="360"/>
+      </w:pPr>
+      <w:rPr>
+        <w:rFonts w:ascii="OpenSymbol" w:hAnsi="OpenSymbol" w:cs="OpenSymbol" w:hint="default"/>
+      </w:rPr>
+    </w:lvl>
+    <w:lvl w:ilvl="6">
+      <w:start w:val="1"/>
+      <w:numFmt w:val="bullet"/>
+      <w:lvlText w:val=""/>
+      <w:lvlJc w:val="left"/>
+      <w:pPr>
+        <w:tabs>
+          <w:tab w:val="num" w:pos="4320"/>
+        </w:tabs>
+        <w:ind w:left="4320" w:hanging="360"/>
+      </w:pPr>
+      <w:rPr>
+        <w:rFonts w:ascii="Symbol" w:hAnsi="Symbol" w:cs="Symbol" w:hint="default"/>
+      </w:rPr>
+    </w:lvl>
+    <w:lvl w:ilvl="7">
+      <w:start w:val="1"/>
+      <w:numFmt w:val="bullet"/>
+      <w:lvlText w:val="◦"/>
+      <w:lvlJc w:val="left"/>
+      <w:pPr>
+        <w:tabs>
+          <w:tab w:val="num" w:pos="4680"/>
+        </w:tabs>
+        <w:ind w:left="4680" w:hanging="360"/>
+      </w:pPr>
+      <w:rPr>
+        <w:rFonts w:ascii="OpenSymbol" w:hAnsi="OpenSymbol" w:cs="OpenSymbol" w:hint="default"/>
+      </w:rPr>
+    </w:lvl>
+    <w:lvl w:ilvl="8">
+      <w:start w:val="1"/>
+      <w:numFmt w:val="bullet"/>
+      <w:lvlText w:val="▪"/>
+      <w:lvlJc w:val="left"/>
+      <w:pPr>
+        <w:tabs>
+          <w:tab w:val="num" w:pos="5040"/>
+        </w:tabs>
+        <w:ind w:left="5040" w:hanging="360"/>
+      </w:pPr>
+      <w:rPr>
+        <w:rFonts w:ascii="OpenSymbol" w:hAnsi="OpenSymbol" w:cs="OpenSymbol" w:hint="default"/>
+      </w:rPr>
+    </w:lvl>
+  </w:abstractNum>
+  <w:abstractNum w:abstractNumId="6">
+    <w:lvl w:ilvl="0">
+      <w:start w:val="1"/>
+      <w:numFmt w:val="bullet"/>
+      <w:lvlText w:val=""/>
+      <w:lvlJc w:val="left"/>
+      <w:pPr>
+        <w:tabs>
+          <w:tab w:val="num" w:pos="2160"/>
+        </w:tabs>
+        <w:ind w:left="2160" w:hanging="360"/>
+      </w:pPr>
+      <w:rPr>
+        <w:rFonts w:ascii="Symbol" w:hAnsi="Symbol" w:cs="Symbol" w:hint="default"/>
+      </w:rPr>
+    </w:lvl>
+    <w:lvl w:ilvl="1">
+      <w:start w:val="1"/>
+      <w:numFmt w:val="bullet"/>
+      <w:lvlText w:val="◦"/>
+      <w:lvlJc w:val="left"/>
+      <w:pPr>
+        <w:tabs>
+          <w:tab w:val="num" w:pos="2520"/>
+        </w:tabs>
+        <w:ind w:left="2520" w:hanging="360"/>
+      </w:pPr>
+      <w:rPr>
+        <w:rFonts w:ascii="OpenSymbol" w:hAnsi="OpenSymbol" w:cs="OpenSymbol" w:hint="default"/>
+      </w:rPr>
+    </w:lvl>
+    <w:lvl w:ilvl="2">
+      <w:start w:val="1"/>
+      <w:numFmt w:val="bullet"/>
+      <w:lvlText w:val="▪"/>
+      <w:lvlJc w:val="left"/>
+      <w:pPr>
+        <w:tabs>
+          <w:tab w:val="num" w:pos="2880"/>
+        </w:tabs>
+        <w:ind w:left="2880" w:hanging="360"/>
+      </w:pPr>
+      <w:rPr>
+        <w:rFonts w:ascii="OpenSymbol" w:hAnsi="OpenSymbol" w:cs="OpenSymbol" w:hint="default"/>
+      </w:rPr>
+    </w:lvl>
+    <w:lvl w:ilvl="3">
+      <w:start w:val="1"/>
+      <w:numFmt w:val="bullet"/>
+      <w:lvlText w:val=""/>
+      <w:lvlJc w:val="left"/>
+      <w:pPr>
+        <w:tabs>
+          <w:tab w:val="num" w:pos="3240"/>
+        </w:tabs>
+        <w:ind w:left="3240" w:hanging="360"/>
+      </w:pPr>
+      <w:rPr>
+        <w:rFonts w:ascii="Symbol" w:hAnsi="Symbol" w:cs="Symbol" w:hint="default"/>
+      </w:rPr>
+    </w:lvl>
+    <w:lvl w:ilvl="4">
+      <w:start w:val="1"/>
+      <w:numFmt w:val="bullet"/>
+      <w:lvlText w:val="◦"/>
+      <w:lvlJc w:val="left"/>
+      <w:pPr>
+        <w:tabs>
+          <w:tab w:val="num" w:pos="3600"/>
+        </w:tabs>
+        <w:ind w:left="3600" w:hanging="360"/>
+      </w:pPr>
+      <w:rPr>
+        <w:rFonts w:ascii="OpenSymbol" w:hAnsi="OpenSymbol" w:cs="OpenSymbol" w:hint="default"/>
+      </w:rPr>
+    </w:lvl>
+    <w:lvl w:ilvl="5">
+      <w:start w:val="1"/>
+      <w:numFmt w:val="bullet"/>
+      <w:lvlText w:val="▪"/>
+      <w:lvlJc w:val="left"/>
+      <w:pPr>
+        <w:tabs>
+          <w:tab w:val="num" w:pos="3960"/>
+        </w:tabs>
+        <w:ind w:left="3960" w:hanging="360"/>
+      </w:pPr>
+      <w:rPr>
+        <w:rFonts w:ascii="OpenSymbol" w:hAnsi="OpenSymbol" w:cs="OpenSymbol" w:hint="default"/>
+      </w:rPr>
+    </w:lvl>
+    <w:lvl w:ilvl="6">
+      <w:start w:val="1"/>
+      <w:numFmt w:val="bullet"/>
+      <w:lvlText w:val=""/>
+      <w:lvlJc w:val="left"/>
+      <w:pPr>
+        <w:tabs>
+          <w:tab w:val="num" w:pos="4320"/>
+        </w:tabs>
+        <w:ind w:left="4320" w:hanging="360"/>
+      </w:pPr>
+      <w:rPr>
+        <w:rFonts w:ascii="Symbol" w:hAnsi="Symbol" w:cs="Symbol" w:hint="default"/>
+      </w:rPr>
+    </w:lvl>
+    <w:lvl w:ilvl="7">
+      <w:start w:val="1"/>
+      <w:numFmt w:val="bullet"/>
+      <w:lvlText w:val="◦"/>
+      <w:lvlJc w:val="left"/>
+      <w:pPr>
+        <w:tabs>
+          <w:tab w:val="num" w:pos="4680"/>
+        </w:tabs>
+        <w:ind w:left="4680" w:hanging="360"/>
+      </w:pPr>
+      <w:rPr>
+        <w:rFonts w:ascii="OpenSymbol" w:hAnsi="OpenSymbol" w:cs="OpenSymbol" w:hint="default"/>
+      </w:rPr>
+    </w:lvl>
+    <w:lvl w:ilvl="8">
+      <w:start w:val="1"/>
+      <w:numFmt w:val="bullet"/>
+      <w:lvlText w:val="▪"/>
+      <w:lvlJc w:val="left"/>
+      <w:pPr>
+        <w:tabs>
+          <w:tab w:val="num" w:pos="5040"/>
+        </w:tabs>
+        <w:ind w:left="5040" w:hanging="360"/>
+      </w:pPr>
+      <w:rPr>
+        <w:rFonts w:ascii="OpenSymbol" w:hAnsi="OpenSymbol" w:cs="OpenSymbol" w:hint="default"/>
+      </w:rPr>
+    </w:lvl>
+  </w:abstractNum>
+  <w:abstractNum w:abstractNumId="7">
+    <w:lvl w:ilvl="0">
+      <w:start w:val="1"/>
+      <w:numFmt w:val="bullet"/>
+      <w:lvlText w:val=""/>
+      <w:lvlJc w:val="left"/>
+      <w:pPr>
+        <w:tabs>
+          <w:tab w:val="num" w:pos="2160"/>
+        </w:tabs>
+        <w:ind w:left="2160" w:hanging="360"/>
+      </w:pPr>
+      <w:rPr>
+        <w:rFonts w:ascii="Symbol" w:hAnsi="Symbol" w:cs="Symbol" w:hint="default"/>
+      </w:rPr>
+    </w:lvl>
+    <w:lvl w:ilvl="1">
+      <w:start w:val="1"/>
+      <w:numFmt w:val="bullet"/>
+      <w:lvlText w:val="◦"/>
+      <w:lvlJc w:val="left"/>
+      <w:pPr>
+        <w:tabs>
+          <w:tab w:val="num" w:pos="2520"/>
+        </w:tabs>
+        <w:ind w:left="2520" w:hanging="360"/>
+      </w:pPr>
+      <w:rPr>
+        <w:rFonts w:ascii="OpenSymbol" w:hAnsi="OpenSymbol" w:cs="OpenSymbol" w:hint="default"/>
+      </w:rPr>
+    </w:lvl>
+    <w:lvl w:ilvl="2">
+      <w:start w:val="1"/>
+      <w:numFmt w:val="bullet"/>
+      <w:lvlText w:val="▪"/>
+      <w:lvlJc w:val="left"/>
+      <w:pPr>
+        <w:tabs>
+          <w:tab w:val="num" w:pos="2880"/>
+        </w:tabs>
+        <w:ind w:left="2880" w:hanging="360"/>
+      </w:pPr>
+      <w:rPr>
+        <w:rFonts w:ascii="OpenSymbol" w:hAnsi="OpenSymbol" w:cs="OpenSymbol" w:hint="default"/>
+      </w:rPr>
+    </w:lvl>
+    <w:lvl w:ilvl="3">
+      <w:start w:val="1"/>
+      <w:numFmt w:val="bullet"/>
+      <w:lvlText w:val=""/>
+      <w:lvlJc w:val="left"/>
+      <w:pPr>
+        <w:tabs>
+          <w:tab w:val="num" w:pos="3240"/>
+        </w:tabs>
+        <w:ind w:left="3240" w:hanging="360"/>
+      </w:pPr>
+      <w:rPr>
+        <w:rFonts w:ascii="Symbol" w:hAnsi="Symbol" w:cs="Symbol" w:hint="default"/>
+      </w:rPr>
+    </w:lvl>
+    <w:lvl w:ilvl="4">
+      <w:start w:val="1"/>
+      <w:numFmt w:val="bullet"/>
+      <w:lvlText w:val="◦"/>
+      <w:lvlJc w:val="left"/>
+      <w:pPr>
+        <w:tabs>
+          <w:tab w:val="num" w:pos="3600"/>
+        </w:tabs>
+        <w:ind w:left="3600" w:hanging="360"/>
+      </w:pPr>
+      <w:rPr>
+        <w:rFonts w:ascii="OpenSymbol" w:hAnsi="OpenSymbol" w:cs="OpenSymbol" w:hint="default"/>
+      </w:rPr>
+    </w:lvl>
+    <w:lvl w:ilvl="5">
+      <w:start w:val="1"/>
+      <w:numFmt w:val="bullet"/>
+      <w:lvlText w:val="▪"/>
+      <w:lvlJc w:val="left"/>
+      <w:pPr>
+        <w:tabs>
+          <w:tab w:val="num" w:pos="3960"/>
+        </w:tabs>
+        <w:ind w:left="3960" w:hanging="360"/>
+      </w:pPr>
+      <w:rPr>
+        <w:rFonts w:ascii="OpenSymbol" w:hAnsi="OpenSymbol" w:cs="OpenSymbol" w:hint="default"/>
+      </w:rPr>
+    </w:lvl>
+    <w:lvl w:ilvl="6">
+      <w:start w:val="1"/>
+      <w:numFmt w:val="bullet"/>
+      <w:lvlText w:val=""/>
+      <w:lvlJc w:val="left"/>
+      <w:pPr>
+        <w:tabs>
+          <w:tab w:val="num" w:pos="4320"/>
+        </w:tabs>
+        <w:ind w:left="4320" w:hanging="360"/>
+      </w:pPr>
+      <w:rPr>
+        <w:rFonts w:ascii="Symbol" w:hAnsi="Symbol" w:cs="Symbol" w:hint="default"/>
+      </w:rPr>
+    </w:lvl>
+    <w:lvl w:ilvl="7">
+      <w:start w:val="1"/>
+      <w:numFmt w:val="bullet"/>
+      <w:lvlText w:val="◦"/>
+      <w:lvlJc w:val="left"/>
+      <w:pPr>
+        <w:tabs>
+          <w:tab w:val="num" w:pos="4680"/>
+        </w:tabs>
+        <w:ind w:left="4680" w:hanging="360"/>
+      </w:pPr>
+      <w:rPr>
+        <w:rFonts w:ascii="OpenSymbol" w:hAnsi="OpenSymbol" w:cs="OpenSymbol" w:hint="default"/>
+      </w:rPr>
+    </w:lvl>
+    <w:lvl w:ilvl="8">
+      <w:start w:val="1"/>
+      <w:numFmt w:val="bullet"/>
+      <w:lvlText w:val="▪"/>
+      <w:lvlJc w:val="left"/>
+      <w:pPr>
+        <w:tabs>
+          <w:tab w:val="num" w:pos="5040"/>
+        </w:tabs>
+        <w:ind w:left="5040" w:hanging="360"/>
+      </w:pPr>
+      <w:rPr>
+        <w:rFonts w:ascii="OpenSymbol" w:hAnsi="OpenSymbol" w:cs="OpenSymbol" w:hint="default"/>
+      </w:rPr>
+    </w:lvl>
+  </w:abstractNum>
+  <w:abstractNum w:abstractNumId="8">
+    <w:lvl w:ilvl="0">
+      <w:start w:val="1"/>
       <w:numFmt w:val="none"/>
       <w:suff w:val="nothing"/>
       <w:lvlText w:val=""/>
@@ -3007,6 +6945,24 @@
   </w:num>
   <w:num w:numId="2">
     <w:abstractNumId w:val="2"/>
+  </w:num>
+  <w:num w:numId="3">
+    <w:abstractNumId w:val="3"/>
+  </w:num>
+  <w:num w:numId="4">
+    <w:abstractNumId w:val="4"/>
+  </w:num>
+  <w:num w:numId="5">
+    <w:abstractNumId w:val="5"/>
+  </w:num>
+  <w:num w:numId="6">
+    <w:abstractNumId w:val="6"/>
+  </w:num>
+  <w:num w:numId="7">
+    <w:abstractNumId w:val="7"/>
+  </w:num>
+  <w:num w:numId="8">
+    <w:abstractNumId w:val="8"/>
   </w:num>
 </w:numbering>
 </file>
@@ -3024,7 +6980,7 @@
     </w:rPrDefault>
     <w:pPrDefault>
       <w:pPr>
-        <w:spacing w:lineRule="auto" w:line="254"/>
+        <w:spacing w:lineRule="auto" w:line="252"/>
       </w:pPr>
     </w:pPrDefault>
   </w:docDefaults>
@@ -3408,7 +7364,7 @@
       <w:widowControl/>
       <w:suppressAutoHyphens w:val="true"/>
       <w:bidi w:val="0"/>
-      <w:spacing w:lineRule="auto" w:line="254" w:before="0" w:after="160"/>
+      <w:spacing w:lineRule="auto" w:line="252" w:before="0" w:after="160"/>
       <w:jc w:val="left"/>
     </w:pPr>
     <w:rPr>
@@ -3573,6 +7529,30 @@
     <w:name w:val="ListLabel 3"/>
     <w:rPr>
       <w:rFonts w:cs="Wingdings"/>
+    </w:rPr>
+  </w:style>
+  <w:style w:type="character" w:styleId="ListLabel4">
+    <w:name w:val="ListLabel 4"/>
+    <w:rPr>
+      <w:rFonts w:cs="Symbol"/>
+    </w:rPr>
+  </w:style>
+  <w:style w:type="character" w:styleId="ListLabel5">
+    <w:name w:val="ListLabel 5"/>
+    <w:rPr>
+      <w:rFonts w:cs="Courier New"/>
+    </w:rPr>
+  </w:style>
+  <w:style w:type="character" w:styleId="ListLabel6">
+    <w:name w:val="ListLabel 6"/>
+    <w:rPr>
+      <w:rFonts w:cs="Wingdings"/>
+    </w:rPr>
+  </w:style>
+  <w:style w:type="character" w:styleId="Bullets">
+    <w:name w:val="Bullets"/>
+    <w:rPr>
+      <w:rFonts w:ascii="OpenSymbol" w:hAnsi="OpenSymbol" w:eastAsia="OpenSymbol" w:cs="OpenSymbol"/>
     </w:rPr>
   </w:style>
   <w:style w:type="paragraph" w:styleId="Heading">

</xml_diff>